<commit_message>
Corrected Controller/ Added Repositories
</commit_message>
<xml_diff>
--- a/Others/Stored Procedure Queries.docx
+++ b/Others/Stored Procedure Queries.docx
@@ -2386,16 +2386,7 @@
           <w:bCs/>
           <w:u w:val="single"/>
         </w:rPr>
-        <w:t>EMPLOYEE</w:t>
-      </w:r>
-      <w:r>
-        <w:rPr>
-          <w:rFonts w:ascii="Courier New" w:hAnsi="Courier New" w:cs="Courier New"/>
-          <w:b/>
-          <w:bCs/>
-          <w:u w:val="single"/>
-        </w:rPr>
-        <w:t xml:space="preserve"> STORED PROCEDURES</w:t>
+        <w:t>EMPLOYEE STORED PROCEDURES</w:t>
       </w:r>
     </w:p>
     <w:p>
@@ -3914,13 +3905,7 @@
         <w:rPr>
           <w:rFonts w:ascii="Courier New" w:hAnsi="Courier New" w:cs="Courier New"/>
         </w:rPr>
-        <w:t xml:space="preserve"> </w:t>
-      </w:r>
-      <w:r>
-        <w:rPr>
-          <w:rFonts w:ascii="Courier New" w:hAnsi="Courier New" w:cs="Courier New"/>
-        </w:rPr>
-        <w:t>type</w:t>
+        <w:t xml:space="preserve"> type</w:t>
       </w:r>
       <w:r>
         <w:rPr>
@@ -4804,26 +4789,4301 @@
         <w:rPr>
           <w:rFonts w:ascii="Courier New" w:hAnsi="Courier New" w:cs="Courier New"/>
         </w:rPr>
+        <w:t>LOWER(</w:t>
+      </w:r>
+      <w:r>
+        <w:rPr>
+          <w:rFonts w:ascii="Courier New" w:hAnsi="Courier New" w:cs="Courier New"/>
+        </w:rPr>
         <w:t>ing_name</w:t>
       </w:r>
       <w:r>
         <w:rPr>
           <w:rFonts w:ascii="Courier New" w:hAnsi="Courier New" w:cs="Courier New"/>
         </w:rPr>
+        <w:t>)</w:t>
+      </w:r>
+      <w:r>
+        <w:rPr>
+          <w:rFonts w:ascii="Courier New" w:hAnsi="Courier New" w:cs="Courier New"/>
+        </w:rPr>
+        <w:t>=</w:t>
+      </w:r>
+      <w:r>
+        <w:rPr>
+          <w:rFonts w:ascii="Courier New" w:hAnsi="Courier New" w:cs="Courier New"/>
+        </w:rPr>
+        <w:t>LOWER(</w:t>
+      </w:r>
+      <w:r>
+        <w:rPr>
+          <w:rFonts w:ascii="Courier New" w:hAnsi="Courier New" w:cs="Courier New"/>
+        </w:rPr>
+        <w:t>"</w:t>
+      </w:r>
+      <w:r>
+        <w:rPr>
+          <w:rFonts w:ascii="Courier New" w:hAnsi="Courier New" w:cs="Courier New"/>
+        </w:rPr>
+        <w:t>Name</w:t>
+      </w:r>
+      <w:r>
+        <w:rPr>
+          <w:rFonts w:ascii="Courier New" w:hAnsi="Courier New" w:cs="Courier New"/>
+        </w:rPr>
+        <w:t>"</w:t>
+      </w:r>
+      <w:r>
+        <w:rPr>
+          <w:rFonts w:ascii="Courier New" w:hAnsi="Courier New" w:cs="Courier New"/>
+        </w:rPr>
+        <w:t>)</w:t>
+      </w:r>
+      <w:r>
+        <w:rPr>
+          <w:rFonts w:ascii="Courier New" w:hAnsi="Courier New" w:cs="Courier New"/>
+        </w:rPr>
+        <w:t>;' LANGUAGE 'sql';</w:t>
+      </w:r>
+    </w:p>
+    <w:p>
+      <w:pPr>
+        <w:pStyle w:val="Body"/>
+      </w:pPr>
+    </w:p>
+    <w:p>
+      <w:pPr>
+        <w:pStyle w:val="Body"/>
+        <w:rPr>
+          <w:rFonts w:ascii="Courier New" w:hAnsi="Courier New" w:cs="Courier New"/>
+          <w:b/>
+          <w:bCs/>
+          <w:u w:val="single"/>
+        </w:rPr>
+      </w:pPr>
+      <w:r>
+        <w:rPr>
+          <w:rFonts w:ascii="Courier New" w:hAnsi="Courier New" w:cs="Courier New"/>
+          <w:b/>
+          <w:bCs/>
+          <w:u w:val="single"/>
+        </w:rPr>
+        <w:t>ORDER</w:t>
+      </w:r>
+      <w:r>
+        <w:rPr>
+          <w:rFonts w:ascii="Courier New" w:hAnsi="Courier New" w:cs="Courier New"/>
+          <w:b/>
+          <w:bCs/>
+          <w:u w:val="single"/>
+        </w:rPr>
+        <w:t xml:space="preserve"> STORED PROCEDURES</w:t>
+      </w:r>
+    </w:p>
+    <w:p>
+      <w:pPr>
+        <w:pStyle w:val="Body"/>
+      </w:pPr>
+    </w:p>
+    <w:p>
+      <w:pPr>
+        <w:pStyle w:val="Body"/>
+        <w:rPr>
+          <w:rFonts w:ascii="Courier New" w:hAnsi="Courier New" w:cs="Courier New"/>
+        </w:rPr>
+      </w:pPr>
+      <w:r>
+        <w:rPr>
+          <w:rFonts w:ascii="Courier New" w:hAnsi="Courier New" w:cs="Courier New"/>
+        </w:rPr>
+        <w:t>CREATE FUNCTION "</w:t>
+      </w:r>
+      <w:r>
+        <w:rPr>
+          <w:rFonts w:ascii="Courier New" w:hAnsi="Courier New" w:cs="Courier New"/>
+          <w:b/>
+          <w:bCs/>
+          <w:color w:val="FF0000"/>
+        </w:rPr>
+        <w:t>spOrder_GetAll</w:t>
+      </w:r>
+      <w:r>
+        <w:rPr>
+          <w:rFonts w:ascii="Courier New" w:hAnsi="Courier New" w:cs="Courier New"/>
+        </w:rPr>
+        <w:t>"() RETURNS SETOF "Order" AS 'SELECT * FROM "Order";' LANGUAGE 'sql';</w:t>
+      </w:r>
+    </w:p>
+    <w:p>
+      <w:pPr>
+        <w:pStyle w:val="Body"/>
+        <w:rPr>
+          <w:rFonts w:ascii="Courier New" w:hAnsi="Courier New" w:cs="Courier New"/>
+        </w:rPr>
+      </w:pPr>
+    </w:p>
+    <w:p>
+      <w:pPr>
+        <w:pStyle w:val="Body"/>
+        <w:rPr>
+          <w:rFonts w:ascii="Courier New" w:hAnsi="Courier New" w:cs="Courier New"/>
+        </w:rPr>
+      </w:pPr>
+      <w:r>
+        <w:rPr>
+          <w:rFonts w:ascii="Courier New" w:hAnsi="Courier New" w:cs="Courier New"/>
+        </w:rPr>
+        <w:t>CREATE FUNCTION "</w:t>
+      </w:r>
+      <w:r>
+        <w:rPr>
+          <w:rFonts w:ascii="Courier New" w:hAnsi="Courier New" w:cs="Courier New"/>
+          <w:b/>
+          <w:bCs/>
+          <w:color w:val="FF0000"/>
+        </w:rPr>
+        <w:t>spOrder_GetById</w:t>
+      </w:r>
+      <w:r>
+        <w:rPr>
+          <w:rFonts w:ascii="Courier New" w:hAnsi="Courier New" w:cs="Courier New"/>
+        </w:rPr>
+        <w:t>"(order_id int) RETURNS "Order" AS 'SELECT * FROM "Order" WHERE order_id="Order_ID";' LANGUAGE 'sql';</w:t>
+      </w:r>
+    </w:p>
+    <w:p>
+      <w:pPr>
+        <w:pStyle w:val="Body"/>
+        <w:rPr>
+          <w:rFonts w:ascii="Courier New" w:hAnsi="Courier New" w:cs="Courier New"/>
+        </w:rPr>
+      </w:pPr>
+    </w:p>
+    <w:p>
+      <w:pPr>
+        <w:pStyle w:val="Body"/>
+        <w:rPr>
+          <w:rFonts w:ascii="Courier New" w:hAnsi="Courier New" w:cs="Courier New"/>
+        </w:rPr>
+      </w:pPr>
+      <w:r>
+        <w:rPr>
+          <w:rFonts w:ascii="Courier New" w:hAnsi="Courier New" w:cs="Courier New"/>
+        </w:rPr>
+        <w:t>CREATE FUNCTION "</w:t>
+      </w:r>
+      <w:r>
+        <w:rPr>
+          <w:rFonts w:ascii="Courier New" w:hAnsi="Courier New" w:cs="Courier New"/>
+          <w:b/>
+          <w:bCs/>
+          <w:color w:val="FF0000"/>
+        </w:rPr>
+        <w:t>spOrder_InsertValue</w:t>
+      </w:r>
+      <w:r>
+        <w:rPr>
+          <w:rFonts w:ascii="Courier New" w:hAnsi="Courier New" w:cs="Courier New"/>
+        </w:rPr>
+        <w:t>"(user_id int, date_time timestamp) RETURNS void AS 'INSERT INTO "Order"("User_ID", "Date_Time") VALUES (user_id, date_time);' LANGUAGE 'sql';</w:t>
+      </w:r>
+    </w:p>
+    <w:p>
+      <w:pPr>
+        <w:pStyle w:val="Body"/>
+        <w:rPr>
+          <w:rFonts w:ascii="Courier New" w:hAnsi="Courier New" w:cs="Courier New"/>
+        </w:rPr>
+      </w:pPr>
+    </w:p>
+    <w:p>
+      <w:pPr>
+        <w:pStyle w:val="Body"/>
+        <w:rPr>
+          <w:rFonts w:ascii="Courier New" w:hAnsi="Courier New" w:cs="Courier New"/>
+        </w:rPr>
+      </w:pPr>
+      <w:r>
+        <w:rPr>
+          <w:rFonts w:ascii="Courier New" w:hAnsi="Courier New" w:cs="Courier New"/>
+        </w:rPr>
+        <w:t>CREATE FUNCTION "</w:t>
+      </w:r>
+      <w:r>
+        <w:rPr>
+          <w:rFonts w:ascii="Courier New" w:hAnsi="Courier New" w:cs="Courier New"/>
+          <w:b/>
+          <w:bCs/>
+          <w:color w:val="FF0000"/>
+        </w:rPr>
+        <w:t>spOrder_ModifyById</w:t>
+      </w:r>
+      <w:r>
+        <w:rPr>
+          <w:rFonts w:ascii="Courier New" w:hAnsi="Courier New" w:cs="Courier New"/>
+        </w:rPr>
+        <w:t>"(order_id int, user_id int, date_time timestamp)RETURNS void AS 'UPDATE "Order" SET "User_ID" = user_id, "Date_Time" = date_time WHERE order_id="Order_ID";' LANGUAGE 'sql';</w:t>
+      </w:r>
+    </w:p>
+    <w:p>
+      <w:pPr>
+        <w:pStyle w:val="Body"/>
+        <w:rPr>
+          <w:rFonts w:ascii="Courier New" w:hAnsi="Courier New" w:cs="Courier New"/>
+        </w:rPr>
+      </w:pPr>
+    </w:p>
+    <w:p>
+      <w:pPr>
+        <w:pStyle w:val="Body"/>
+        <w:rPr>
+          <w:rFonts w:ascii="Courier New" w:hAnsi="Courier New" w:cs="Courier New"/>
+        </w:rPr>
+      </w:pPr>
+      <w:r>
+        <w:rPr>
+          <w:rFonts w:ascii="Courier New" w:hAnsi="Courier New" w:cs="Courier New"/>
+        </w:rPr>
+        <w:t>CREATE FUNCTION "</w:t>
+      </w:r>
+      <w:r>
+        <w:rPr>
+          <w:rFonts w:ascii="Courier New" w:hAnsi="Courier New" w:cs="Courier New"/>
+          <w:b/>
+          <w:bCs/>
+          <w:color w:val="FF0000"/>
+        </w:rPr>
+        <w:t>spOrder_DeleteById</w:t>
+      </w:r>
+      <w:r>
+        <w:rPr>
+          <w:rFonts w:ascii="Courier New" w:hAnsi="Courier New" w:cs="Courier New"/>
+        </w:rPr>
+        <w:t>"(order_id int) RETURNS void AS 'DELETE FROM "Order" WHERE order_id="Order_ID";' LANGUAGE 'sql';</w:t>
+      </w:r>
+    </w:p>
+    <w:p>
+      <w:pPr>
+        <w:pStyle w:val="Body"/>
+        <w:rPr>
+          <w:rFonts w:ascii="Courier New" w:hAnsi="Courier New" w:cs="Courier New"/>
+        </w:rPr>
+      </w:pPr>
+    </w:p>
+    <w:p>
+      <w:pPr>
+        <w:pStyle w:val="Body"/>
+        <w:rPr>
+          <w:rFonts w:ascii="Courier New" w:hAnsi="Courier New" w:cs="Courier New"/>
+        </w:rPr>
+      </w:pPr>
+    </w:p>
+    <w:p>
+      <w:pPr>
+        <w:pStyle w:val="Body"/>
+        <w:rPr>
+          <w:rFonts w:ascii="Courier New" w:hAnsi="Courier New" w:cs="Courier New"/>
+        </w:rPr>
+      </w:pPr>
+    </w:p>
+    <w:p>
+      <w:pPr>
+        <w:pStyle w:val="Body"/>
+        <w:rPr>
+          <w:rFonts w:ascii="Courier New" w:hAnsi="Courier New" w:cs="Courier New"/>
+        </w:rPr>
+      </w:pPr>
+    </w:p>
+    <w:p>
+      <w:pPr>
+        <w:pStyle w:val="Body"/>
+        <w:rPr>
+          <w:rFonts w:ascii="Courier New" w:hAnsi="Courier New" w:cs="Courier New"/>
+        </w:rPr>
+      </w:pPr>
+    </w:p>
+    <w:p>
+      <w:pPr>
+        <w:pStyle w:val="Body"/>
+        <w:rPr>
+          <w:rFonts w:ascii="Courier New" w:hAnsi="Courier New" w:cs="Courier New"/>
+        </w:rPr>
+      </w:pPr>
+    </w:p>
+    <w:p>
+      <w:pPr>
+        <w:pStyle w:val="Body"/>
+        <w:rPr>
+          <w:rFonts w:ascii="Courier New" w:hAnsi="Courier New" w:cs="Courier New"/>
+        </w:rPr>
+      </w:pPr>
+    </w:p>
+    <w:p>
+      <w:pPr>
+        <w:pStyle w:val="Body"/>
+        <w:rPr>
+          <w:rFonts w:ascii="Courier New" w:hAnsi="Courier New" w:cs="Courier New"/>
+        </w:rPr>
+      </w:pPr>
+    </w:p>
+    <w:p>
+      <w:pPr>
+        <w:pStyle w:val="Body"/>
+        <w:rPr>
+          <w:rFonts w:ascii="Courier New" w:hAnsi="Courier New" w:cs="Courier New"/>
+        </w:rPr>
+      </w:pPr>
+    </w:p>
+    <w:p>
+      <w:pPr>
+        <w:pStyle w:val="Body"/>
+        <w:rPr>
+          <w:rFonts w:ascii="Courier New" w:hAnsi="Courier New" w:cs="Courier New"/>
+          <w:b/>
+          <w:bCs/>
+          <w:u w:val="single"/>
+        </w:rPr>
+      </w:pPr>
+      <w:r>
+        <w:rPr>
+          <w:rFonts w:ascii="Courier New" w:hAnsi="Courier New" w:cs="Courier New"/>
+          <w:b/>
+          <w:bCs/>
+          <w:u w:val="single"/>
+        </w:rPr>
+        <w:lastRenderedPageBreak/>
+        <w:t>TRANSACTION</w:t>
+      </w:r>
+      <w:r>
+        <w:rPr>
+          <w:rFonts w:ascii="Courier New" w:hAnsi="Courier New" w:cs="Courier New"/>
+          <w:b/>
+          <w:bCs/>
+          <w:u w:val="single"/>
+        </w:rPr>
+        <w:t xml:space="preserve"> STORED PROCEDURES</w:t>
+      </w:r>
+    </w:p>
+    <w:p>
+      <w:pPr>
+        <w:pStyle w:val="Body"/>
+      </w:pPr>
+    </w:p>
+    <w:p>
+      <w:pPr>
+        <w:pStyle w:val="Body"/>
+        <w:rPr>
+          <w:rFonts w:ascii="Courier New" w:hAnsi="Courier New" w:cs="Courier New"/>
+        </w:rPr>
+      </w:pPr>
+      <w:r>
+        <w:rPr>
+          <w:rFonts w:ascii="Courier New" w:hAnsi="Courier New" w:cs="Courier New"/>
+        </w:rPr>
+        <w:t>CREATE FUNCTION "</w:t>
+      </w:r>
+      <w:r>
+        <w:rPr>
+          <w:rFonts w:ascii="Courier New" w:hAnsi="Courier New" w:cs="Courier New"/>
+          <w:b/>
+          <w:bCs/>
+          <w:color w:val="FF0000"/>
+        </w:rPr>
+        <w:t>sp</w:t>
+      </w:r>
+      <w:r>
+        <w:rPr>
+          <w:rFonts w:ascii="Courier New" w:hAnsi="Courier New" w:cs="Courier New"/>
+          <w:b/>
+          <w:bCs/>
+          <w:color w:val="FF0000"/>
+        </w:rPr>
+        <w:t>Transaction</w:t>
+      </w:r>
+      <w:r>
+        <w:rPr>
+          <w:rFonts w:ascii="Courier New" w:hAnsi="Courier New" w:cs="Courier New"/>
+          <w:b/>
+          <w:bCs/>
+          <w:color w:val="FF0000"/>
+        </w:rPr>
+        <w:t>_GetAll</w:t>
+      </w:r>
+      <w:r>
+        <w:rPr>
+          <w:rFonts w:ascii="Courier New" w:hAnsi="Courier New" w:cs="Courier New"/>
+        </w:rPr>
+        <w:t>"() RETURNS SETOF "</w:t>
+      </w:r>
+      <w:r>
+        <w:rPr>
+          <w:rFonts w:ascii="Courier New" w:hAnsi="Courier New" w:cs="Courier New"/>
+        </w:rPr>
+        <w:t>Transaction</w:t>
+      </w:r>
+      <w:r>
+        <w:rPr>
+          <w:rFonts w:ascii="Courier New" w:hAnsi="Courier New" w:cs="Courier New"/>
+        </w:rPr>
+        <w:t>" AS 'SELECT * FROM "</w:t>
+      </w:r>
+      <w:r>
+        <w:rPr>
+          <w:rFonts w:ascii="Courier New" w:hAnsi="Courier New" w:cs="Courier New"/>
+        </w:rPr>
+        <w:t>Transaction</w:t>
+      </w:r>
+      <w:r>
+        <w:rPr>
+          <w:rFonts w:ascii="Courier New" w:hAnsi="Courier New" w:cs="Courier New"/>
+        </w:rPr>
+        <w:t>";' LANGUAGE 'sql';</w:t>
+      </w:r>
+    </w:p>
+    <w:p>
+      <w:pPr>
+        <w:pStyle w:val="Body"/>
+        <w:rPr>
+          <w:rFonts w:ascii="Courier New" w:hAnsi="Courier New" w:cs="Courier New"/>
+        </w:rPr>
+      </w:pPr>
+    </w:p>
+    <w:p>
+      <w:pPr>
+        <w:pStyle w:val="Body"/>
+        <w:rPr>
+          <w:rFonts w:ascii="Courier New" w:hAnsi="Courier New" w:cs="Courier New"/>
+        </w:rPr>
+      </w:pPr>
+      <w:r>
+        <w:rPr>
+          <w:rFonts w:ascii="Courier New" w:hAnsi="Courier New" w:cs="Courier New"/>
+        </w:rPr>
+        <w:t>CREATE FUNCTION "</w:t>
+      </w:r>
+      <w:r>
+        <w:rPr>
+          <w:rFonts w:ascii="Courier New" w:hAnsi="Courier New" w:cs="Courier New"/>
+          <w:b/>
+          <w:bCs/>
+          <w:color w:val="FF0000"/>
+        </w:rPr>
+        <w:t>sp</w:t>
+      </w:r>
+      <w:r>
+        <w:rPr>
+          <w:rFonts w:ascii="Courier New" w:hAnsi="Courier New" w:cs="Courier New"/>
+          <w:b/>
+          <w:bCs/>
+          <w:color w:val="FF0000"/>
+        </w:rPr>
+        <w:t>Transaction</w:t>
+      </w:r>
+      <w:r>
+        <w:rPr>
+          <w:rFonts w:ascii="Courier New" w:hAnsi="Courier New" w:cs="Courier New"/>
+          <w:b/>
+          <w:bCs/>
+          <w:color w:val="FF0000"/>
+        </w:rPr>
+        <w:t>_GetById</w:t>
+      </w:r>
+      <w:r>
+        <w:rPr>
+          <w:rFonts w:ascii="Courier New" w:hAnsi="Courier New" w:cs="Courier New"/>
+        </w:rPr>
+        <w:t>"(</w:t>
+      </w:r>
+      <w:r>
+        <w:rPr>
+          <w:rFonts w:ascii="Courier New" w:hAnsi="Courier New" w:cs="Courier New"/>
+        </w:rPr>
+        <w:t>tran</w:t>
+      </w:r>
+      <w:r>
+        <w:rPr>
+          <w:rFonts w:ascii="Courier New" w:hAnsi="Courier New" w:cs="Courier New"/>
+        </w:rPr>
+        <w:t>_id int) RETURNS "</w:t>
+      </w:r>
+      <w:r>
+        <w:rPr>
+          <w:rFonts w:ascii="Courier New" w:hAnsi="Courier New" w:cs="Courier New"/>
+        </w:rPr>
+        <w:t>Transaction</w:t>
+      </w:r>
+      <w:r>
+        <w:rPr>
+          <w:rFonts w:ascii="Courier New" w:hAnsi="Courier New" w:cs="Courier New"/>
+        </w:rPr>
+        <w:t>" AS 'SELECT * FROM "</w:t>
+      </w:r>
+      <w:r>
+        <w:rPr>
+          <w:rFonts w:ascii="Courier New" w:hAnsi="Courier New" w:cs="Courier New"/>
+        </w:rPr>
+        <w:t>Transaction</w:t>
+      </w:r>
+      <w:r>
+        <w:rPr>
+          <w:rFonts w:ascii="Courier New" w:hAnsi="Courier New" w:cs="Courier New"/>
+        </w:rPr>
+        <w:t xml:space="preserve">" WHERE </w:t>
+      </w:r>
+      <w:r>
+        <w:rPr>
+          <w:rFonts w:ascii="Courier New" w:hAnsi="Courier New" w:cs="Courier New"/>
+        </w:rPr>
+        <w:t>tran_id</w:t>
+      </w:r>
+      <w:r>
+        <w:rPr>
+          <w:rFonts w:ascii="Courier New" w:hAnsi="Courier New" w:cs="Courier New"/>
+        </w:rPr>
         <w:t>="</w:t>
       </w:r>
       <w:r>
         <w:rPr>
           <w:rFonts w:ascii="Courier New" w:hAnsi="Courier New" w:cs="Courier New"/>
         </w:rPr>
+        <w:t>Transaction_ID</w:t>
+      </w:r>
+      <w:r>
+        <w:rPr>
+          <w:rFonts w:ascii="Courier New" w:hAnsi="Courier New" w:cs="Courier New"/>
+        </w:rPr>
+        <w:t>";' LANGUAGE 'sql';</w:t>
+      </w:r>
+    </w:p>
+    <w:p>
+      <w:pPr>
+        <w:pStyle w:val="Body"/>
+        <w:rPr>
+          <w:rFonts w:ascii="Courier New" w:hAnsi="Courier New" w:cs="Courier New"/>
+        </w:rPr>
+      </w:pPr>
+    </w:p>
+    <w:p>
+      <w:pPr>
+        <w:pStyle w:val="Body"/>
+        <w:rPr>
+          <w:rFonts w:ascii="Courier New" w:hAnsi="Courier New" w:cs="Courier New"/>
+        </w:rPr>
+      </w:pPr>
+      <w:r>
+        <w:rPr>
+          <w:rFonts w:ascii="Courier New" w:hAnsi="Courier New" w:cs="Courier New"/>
+        </w:rPr>
+        <w:t>CREATE FUNCTION "</w:t>
+      </w:r>
+      <w:r>
+        <w:rPr>
+          <w:rFonts w:ascii="Courier New" w:hAnsi="Courier New" w:cs="Courier New"/>
+          <w:b/>
+          <w:bCs/>
+          <w:color w:val="FF0000"/>
+        </w:rPr>
+        <w:t>sp</w:t>
+      </w:r>
+      <w:r>
+        <w:rPr>
+          <w:rFonts w:ascii="Courier New" w:hAnsi="Courier New" w:cs="Courier New"/>
+          <w:b/>
+          <w:bCs/>
+          <w:color w:val="FF0000"/>
+        </w:rPr>
+        <w:t>Transaction</w:t>
+      </w:r>
+      <w:r>
+        <w:rPr>
+          <w:rFonts w:ascii="Courier New" w:hAnsi="Courier New" w:cs="Courier New"/>
+          <w:b/>
+          <w:bCs/>
+          <w:color w:val="FF0000"/>
+        </w:rPr>
+        <w:t>_InsertValue</w:t>
+      </w:r>
+      <w:r>
+        <w:rPr>
+          <w:rFonts w:ascii="Courier New" w:hAnsi="Courier New" w:cs="Courier New"/>
+        </w:rPr>
+        <w:t>"(</w:t>
+      </w:r>
+      <w:r>
+        <w:rPr>
+          <w:rFonts w:ascii="Courier New" w:hAnsi="Courier New" w:cs="Courier New"/>
+        </w:rPr>
+        <w:t>amount numeric, date_time timestamp</w:t>
+      </w:r>
+      <w:r>
+        <w:rPr>
+          <w:rFonts w:ascii="Courier New" w:hAnsi="Courier New" w:cs="Courier New"/>
+        </w:rPr>
+        <w:t>) RETURNS void AS 'INSERT INTO "</w:t>
+      </w:r>
+      <w:r>
+        <w:rPr>
+          <w:rFonts w:ascii="Courier New" w:hAnsi="Courier New" w:cs="Courier New"/>
+        </w:rPr>
+        <w:t>Transaction</w:t>
+      </w:r>
+      <w:r>
+        <w:rPr>
+          <w:rFonts w:ascii="Courier New" w:hAnsi="Courier New" w:cs="Courier New"/>
+        </w:rPr>
+        <w:t>"("</w:t>
+      </w:r>
+      <w:r>
+        <w:rPr>
+          <w:rFonts w:ascii="Courier New" w:hAnsi="Courier New" w:cs="Courier New"/>
+        </w:rPr>
+        <w:t>Amount</w:t>
+      </w:r>
+      <w:r>
+        <w:rPr>
+          <w:rFonts w:ascii="Courier New" w:hAnsi="Courier New" w:cs="Courier New"/>
+        </w:rPr>
+        <w:t>", "Date_Time") VALUES (</w:t>
+      </w:r>
+      <w:r>
+        <w:rPr>
+          <w:rFonts w:ascii="Courier New" w:hAnsi="Courier New" w:cs="Courier New"/>
+        </w:rPr>
+        <w:t>amount</w:t>
+      </w:r>
+      <w:r>
+        <w:rPr>
+          <w:rFonts w:ascii="Courier New" w:hAnsi="Courier New" w:cs="Courier New"/>
+        </w:rPr>
+        <w:t>, date_time);' LANGUAGE 'sql';</w:t>
+      </w:r>
+    </w:p>
+    <w:p>
+      <w:pPr>
+        <w:pStyle w:val="Body"/>
+        <w:rPr>
+          <w:rFonts w:ascii="Courier New" w:hAnsi="Courier New" w:cs="Courier New"/>
+        </w:rPr>
+      </w:pPr>
+    </w:p>
+    <w:p>
+      <w:pPr>
+        <w:pStyle w:val="Body"/>
+        <w:rPr>
+          <w:rFonts w:ascii="Courier New" w:hAnsi="Courier New" w:cs="Courier New"/>
+        </w:rPr>
+      </w:pPr>
+      <w:r>
+        <w:rPr>
+          <w:rFonts w:ascii="Courier New" w:hAnsi="Courier New" w:cs="Courier New"/>
+        </w:rPr>
+        <w:t>CREATE FUNCTION "</w:t>
+      </w:r>
+      <w:r>
+        <w:rPr>
+          <w:rFonts w:ascii="Courier New" w:hAnsi="Courier New" w:cs="Courier New"/>
+          <w:b/>
+          <w:bCs/>
+          <w:color w:val="FF0000"/>
+        </w:rPr>
+        <w:t>sp</w:t>
+      </w:r>
+      <w:r>
+        <w:rPr>
+          <w:rFonts w:ascii="Courier New" w:hAnsi="Courier New" w:cs="Courier New"/>
+          <w:b/>
+          <w:bCs/>
+          <w:color w:val="FF0000"/>
+        </w:rPr>
+        <w:t>Transaction</w:t>
+      </w:r>
+      <w:r>
+        <w:rPr>
+          <w:rFonts w:ascii="Courier New" w:hAnsi="Courier New" w:cs="Courier New"/>
+          <w:b/>
+          <w:bCs/>
+          <w:color w:val="FF0000"/>
+        </w:rPr>
+        <w:t>_ModifyById</w:t>
+      </w:r>
+      <w:r>
+        <w:rPr>
+          <w:rFonts w:ascii="Courier New" w:hAnsi="Courier New" w:cs="Courier New"/>
+        </w:rPr>
+        <w:t>"(</w:t>
+      </w:r>
+      <w:r>
+        <w:rPr>
+          <w:rFonts w:ascii="Courier New" w:hAnsi="Courier New" w:cs="Courier New"/>
+        </w:rPr>
+        <w:t xml:space="preserve">tran_id </w:t>
+      </w:r>
+      <w:r>
+        <w:rPr>
+          <w:rFonts w:ascii="Courier New" w:hAnsi="Courier New" w:cs="Courier New"/>
+        </w:rPr>
+        <w:t xml:space="preserve">int, </w:t>
+      </w:r>
+      <w:r>
+        <w:rPr>
+          <w:rFonts w:ascii="Courier New" w:hAnsi="Courier New" w:cs="Courier New"/>
+        </w:rPr>
+        <w:t>amount</w:t>
+      </w:r>
+      <w:r>
+        <w:rPr>
+          <w:rFonts w:ascii="Courier New" w:hAnsi="Courier New" w:cs="Courier New"/>
+        </w:rPr>
+        <w:t xml:space="preserve"> </w:t>
+      </w:r>
+      <w:r>
+        <w:rPr>
+          <w:rFonts w:ascii="Courier New" w:hAnsi="Courier New" w:cs="Courier New"/>
+        </w:rPr>
+        <w:t>numeric</w:t>
+      </w:r>
+      <w:r>
+        <w:rPr>
+          <w:rFonts w:ascii="Courier New" w:hAnsi="Courier New" w:cs="Courier New"/>
+        </w:rPr>
+        <w:t>, date_time timestamp)RETURNS void AS 'UPDATE "</w:t>
+      </w:r>
+      <w:r>
+        <w:rPr>
+          <w:rFonts w:ascii="Courier New" w:hAnsi="Courier New" w:cs="Courier New"/>
+        </w:rPr>
+        <w:t>Transaction</w:t>
+      </w:r>
+      <w:r>
+        <w:rPr>
+          <w:rFonts w:ascii="Courier New" w:hAnsi="Courier New" w:cs="Courier New"/>
+        </w:rPr>
+        <w:t>" SET "</w:t>
+      </w:r>
+      <w:r>
+        <w:rPr>
+          <w:rFonts w:ascii="Courier New" w:hAnsi="Courier New" w:cs="Courier New"/>
+        </w:rPr>
+        <w:t>Transaction_ID</w:t>
+      </w:r>
+      <w:r>
+        <w:rPr>
+          <w:rFonts w:ascii="Courier New" w:hAnsi="Courier New" w:cs="Courier New"/>
+        </w:rPr>
+        <w:t xml:space="preserve">" = </w:t>
+      </w:r>
+      <w:r>
+        <w:rPr>
+          <w:rFonts w:ascii="Courier New" w:hAnsi="Courier New" w:cs="Courier New"/>
+        </w:rPr>
+        <w:t>tran_id,</w:t>
+      </w:r>
+      <w:r>
+        <w:rPr>
+          <w:rFonts w:ascii="Courier New" w:hAnsi="Courier New" w:cs="Courier New"/>
+        </w:rPr>
+        <w:t xml:space="preserve"> "</w:t>
+      </w:r>
+      <w:r>
+        <w:rPr>
+          <w:rFonts w:ascii="Courier New" w:hAnsi="Courier New" w:cs="Courier New"/>
+        </w:rPr>
+        <w:t>Amount</w:t>
+      </w:r>
+      <w:r>
+        <w:rPr>
+          <w:rFonts w:ascii="Courier New" w:hAnsi="Courier New" w:cs="Courier New"/>
+        </w:rPr>
+        <w:t xml:space="preserve">" = </w:t>
+      </w:r>
+      <w:r>
+        <w:rPr>
+          <w:rFonts w:ascii="Courier New" w:hAnsi="Courier New" w:cs="Courier New"/>
+        </w:rPr>
+        <w:t>amount</w:t>
+      </w:r>
+      <w:r>
+        <w:rPr>
+          <w:rFonts w:ascii="Courier New" w:hAnsi="Courier New" w:cs="Courier New"/>
+        </w:rPr>
+        <w:t xml:space="preserve">, </w:t>
+      </w:r>
+      <w:r>
+        <w:rPr>
+          <w:rFonts w:ascii="Courier New" w:hAnsi="Courier New" w:cs="Courier New"/>
+        </w:rPr>
+        <w:t>"</w:t>
+      </w:r>
+      <w:r>
+        <w:rPr>
+          <w:rFonts w:ascii="Courier New" w:hAnsi="Courier New" w:cs="Courier New"/>
+        </w:rPr>
+        <w:t>Date_Time</w:t>
+      </w:r>
+      <w:r>
+        <w:rPr>
+          <w:rFonts w:ascii="Courier New" w:hAnsi="Courier New" w:cs="Courier New"/>
+        </w:rPr>
+        <w:t>"</w:t>
+      </w:r>
+      <w:r>
+        <w:rPr>
+          <w:rFonts w:ascii="Courier New" w:hAnsi="Courier New" w:cs="Courier New"/>
+        </w:rPr>
+        <w:t xml:space="preserve"> = date_time </w:t>
+      </w:r>
+      <w:r>
+        <w:rPr>
+          <w:rFonts w:ascii="Courier New" w:hAnsi="Courier New" w:cs="Courier New"/>
+        </w:rPr>
+        <w:t xml:space="preserve">WHERE </w:t>
+      </w:r>
+      <w:r>
+        <w:rPr>
+          <w:rFonts w:ascii="Courier New" w:hAnsi="Courier New" w:cs="Courier New"/>
+        </w:rPr>
+        <w:t>tran_id</w:t>
+      </w:r>
+      <w:r>
+        <w:rPr>
+          <w:rFonts w:ascii="Courier New" w:hAnsi="Courier New" w:cs="Courier New"/>
+        </w:rPr>
+        <w:t>="</w:t>
+      </w:r>
+      <w:r>
+        <w:rPr>
+          <w:rFonts w:ascii="Courier New" w:hAnsi="Courier New" w:cs="Courier New"/>
+        </w:rPr>
+        <w:t>Transaction_ID</w:t>
+      </w:r>
+      <w:r>
+        <w:rPr>
+          <w:rFonts w:ascii="Courier New" w:hAnsi="Courier New" w:cs="Courier New"/>
+        </w:rPr>
+        <w:t>";' LANGUAGE 'sql';</w:t>
+      </w:r>
+    </w:p>
+    <w:p>
+      <w:pPr>
+        <w:pStyle w:val="Body"/>
+        <w:rPr>
+          <w:rFonts w:ascii="Courier New" w:hAnsi="Courier New" w:cs="Courier New"/>
+        </w:rPr>
+      </w:pPr>
+    </w:p>
+    <w:p>
+      <w:pPr>
+        <w:pStyle w:val="Body"/>
+        <w:rPr>
+          <w:rFonts w:ascii="Courier New" w:hAnsi="Courier New" w:cs="Courier New"/>
+        </w:rPr>
+      </w:pPr>
+      <w:r>
+        <w:rPr>
+          <w:rFonts w:ascii="Courier New" w:hAnsi="Courier New" w:cs="Courier New"/>
+        </w:rPr>
+        <w:t>CREATE FUNCTION "</w:t>
+      </w:r>
+      <w:r>
+        <w:rPr>
+          <w:rFonts w:ascii="Courier New" w:hAnsi="Courier New" w:cs="Courier New"/>
+          <w:b/>
+          <w:bCs/>
+          <w:color w:val="FF0000"/>
+        </w:rPr>
+        <w:t>sp</w:t>
+      </w:r>
+      <w:r>
+        <w:rPr>
+          <w:rFonts w:ascii="Courier New" w:hAnsi="Courier New" w:cs="Courier New"/>
+          <w:b/>
+          <w:bCs/>
+          <w:color w:val="FF0000"/>
+        </w:rPr>
+        <w:t>Transaction</w:t>
+      </w:r>
+      <w:r>
+        <w:rPr>
+          <w:rFonts w:ascii="Courier New" w:hAnsi="Courier New" w:cs="Courier New"/>
+          <w:b/>
+          <w:bCs/>
+          <w:color w:val="FF0000"/>
+        </w:rPr>
+        <w:t>_DeleteById</w:t>
+      </w:r>
+      <w:r>
+        <w:rPr>
+          <w:rFonts w:ascii="Courier New" w:hAnsi="Courier New" w:cs="Courier New"/>
+        </w:rPr>
+        <w:t>"(</w:t>
+      </w:r>
+      <w:r>
+        <w:rPr>
+          <w:rFonts w:ascii="Courier New" w:hAnsi="Courier New" w:cs="Courier New"/>
+        </w:rPr>
+        <w:t>tran</w:t>
+      </w:r>
+      <w:r>
+        <w:rPr>
+          <w:rFonts w:ascii="Courier New" w:hAnsi="Courier New" w:cs="Courier New"/>
+        </w:rPr>
+        <w:t>_id int) RETURNS void AS 'DELETE FROM "</w:t>
+      </w:r>
+      <w:r>
+        <w:rPr>
+          <w:rFonts w:ascii="Courier New" w:hAnsi="Courier New" w:cs="Courier New"/>
+        </w:rPr>
+        <w:t>Transaction</w:t>
+      </w:r>
+      <w:r>
+        <w:rPr>
+          <w:rFonts w:ascii="Courier New" w:hAnsi="Courier New" w:cs="Courier New"/>
+        </w:rPr>
+        <w:t xml:space="preserve">" WHERE </w:t>
+      </w:r>
+      <w:r>
+        <w:rPr>
+          <w:rFonts w:ascii="Courier New" w:hAnsi="Courier New" w:cs="Courier New"/>
+        </w:rPr>
+        <w:t>tran_id</w:t>
+      </w:r>
+      <w:r>
+        <w:rPr>
+          <w:rFonts w:ascii="Courier New" w:hAnsi="Courier New" w:cs="Courier New"/>
+        </w:rPr>
+        <w:t>="</w:t>
+      </w:r>
+      <w:r>
+        <w:rPr>
+          <w:rFonts w:ascii="Courier New" w:hAnsi="Courier New" w:cs="Courier New"/>
+        </w:rPr>
+        <w:t>Transaction_ID</w:t>
+      </w:r>
+      <w:r>
+        <w:rPr>
+          <w:rFonts w:ascii="Courier New" w:hAnsi="Courier New" w:cs="Courier New"/>
+        </w:rPr>
+        <w:t>";' LANGUAGE 'sql';</w:t>
+      </w:r>
+    </w:p>
+    <w:p>
+      <w:pPr>
+        <w:pStyle w:val="Body"/>
+      </w:pPr>
+    </w:p>
+    <w:p>
+      <w:pPr>
+        <w:pStyle w:val="Body"/>
+        <w:rPr>
+          <w:rFonts w:ascii="Courier New" w:hAnsi="Courier New" w:cs="Courier New"/>
+          <w:b/>
+          <w:bCs/>
+          <w:u w:val="single"/>
+        </w:rPr>
+      </w:pPr>
+      <w:r>
+        <w:rPr>
+          <w:rFonts w:ascii="Courier New" w:hAnsi="Courier New" w:cs="Courier New"/>
+          <w:b/>
+          <w:bCs/>
+          <w:u w:val="single"/>
+        </w:rPr>
+        <w:t>MENU</w:t>
+      </w:r>
+      <w:r>
+        <w:rPr>
+          <w:rFonts w:ascii="Courier New" w:hAnsi="Courier New" w:cs="Courier New"/>
+          <w:b/>
+          <w:bCs/>
+          <w:u w:val="single"/>
+        </w:rPr>
+        <w:t xml:space="preserve"> STORED PROCEDURES</w:t>
+      </w:r>
+    </w:p>
+    <w:p>
+      <w:pPr>
+        <w:pStyle w:val="Body"/>
+      </w:pPr>
+    </w:p>
+    <w:p>
+      <w:pPr>
+        <w:pStyle w:val="Body"/>
+        <w:rPr>
+          <w:rFonts w:ascii="Courier New" w:hAnsi="Courier New" w:cs="Courier New"/>
+        </w:rPr>
+      </w:pPr>
+      <w:r>
+        <w:rPr>
+          <w:rFonts w:ascii="Courier New" w:hAnsi="Courier New" w:cs="Courier New"/>
+        </w:rPr>
+        <w:t>CREATE FUNCTION "</w:t>
+      </w:r>
+      <w:r>
+        <w:rPr>
+          <w:rFonts w:ascii="Courier New" w:hAnsi="Courier New" w:cs="Courier New"/>
+          <w:b/>
+          <w:bCs/>
+          <w:color w:val="FF0000"/>
+        </w:rPr>
+        <w:t>spMenu_GetAll</w:t>
+      </w:r>
+      <w:r>
+        <w:rPr>
+          <w:rFonts w:ascii="Courier New" w:hAnsi="Courier New" w:cs="Courier New"/>
+        </w:rPr>
+        <w:t>"() RETURNS SETOF "Menu" AS 'SELECT * FROM "Menu";' LANGUAGE 'sql';</w:t>
+      </w:r>
+    </w:p>
+    <w:p>
+      <w:pPr>
+        <w:pStyle w:val="Body"/>
+        <w:rPr>
+          <w:rFonts w:ascii="Courier New" w:hAnsi="Courier New" w:cs="Courier New"/>
+        </w:rPr>
+      </w:pPr>
+    </w:p>
+    <w:p>
+      <w:pPr>
+        <w:pStyle w:val="Body"/>
+        <w:rPr>
+          <w:rFonts w:ascii="Courier New" w:hAnsi="Courier New" w:cs="Courier New"/>
+        </w:rPr>
+      </w:pPr>
+      <w:r>
+        <w:rPr>
+          <w:rFonts w:ascii="Courier New" w:hAnsi="Courier New" w:cs="Courier New"/>
+        </w:rPr>
+        <w:t>CREATE FUNCTION "</w:t>
+      </w:r>
+      <w:r>
+        <w:rPr>
+          <w:rFonts w:ascii="Courier New" w:hAnsi="Courier New" w:cs="Courier New"/>
+          <w:b/>
+          <w:bCs/>
+          <w:color w:val="FF0000"/>
+        </w:rPr>
+        <w:t>spMenu_GetByType</w:t>
+      </w:r>
+      <w:r>
+        <w:rPr>
+          <w:rFonts w:ascii="Courier New" w:hAnsi="Courier New" w:cs="Courier New"/>
+        </w:rPr>
+        <w:t>"(type varchar) RETURNS "Menu" AS 'SELECT * FROM "Menu" WHERE type="Type";' LANGUAGE 'sql';</w:t>
+      </w:r>
+    </w:p>
+    <w:p>
+      <w:pPr>
+        <w:pStyle w:val="Body"/>
+        <w:rPr>
+          <w:rFonts w:ascii="Courier New" w:hAnsi="Courier New" w:cs="Courier New"/>
+        </w:rPr>
+      </w:pPr>
+    </w:p>
+    <w:p>
+      <w:pPr>
+        <w:pStyle w:val="Body"/>
+        <w:rPr>
+          <w:rFonts w:ascii="Courier New" w:hAnsi="Courier New" w:cs="Courier New"/>
+        </w:rPr>
+      </w:pPr>
+      <w:r>
+        <w:rPr>
+          <w:rFonts w:ascii="Courier New" w:hAnsi="Courier New" w:cs="Courier New"/>
+        </w:rPr>
+        <w:t>CREATE FUNCTION "</w:t>
+      </w:r>
+      <w:r>
+        <w:rPr>
+          <w:rFonts w:ascii="Courier New" w:hAnsi="Courier New" w:cs="Courier New"/>
+          <w:b/>
+          <w:bCs/>
+          <w:color w:val="FF0000"/>
+        </w:rPr>
+        <w:t>spMenu_InsertValue</w:t>
+      </w:r>
+      <w:r>
+        <w:rPr>
+          <w:rFonts w:ascii="Courier New" w:hAnsi="Courier New" w:cs="Courier New"/>
+        </w:rPr>
+        <w:t>"(type varchar, available boolean) RETURNS void AS 'INSERT INTO "Menu"("Type", "Available") VALUES (type, available);' LANGUAGE 'sql';</w:t>
+      </w:r>
+    </w:p>
+    <w:p>
+      <w:pPr>
+        <w:pStyle w:val="Body"/>
+        <w:rPr>
+          <w:rFonts w:ascii="Courier New" w:hAnsi="Courier New" w:cs="Courier New"/>
+        </w:rPr>
+      </w:pPr>
+    </w:p>
+    <w:p>
+      <w:pPr>
+        <w:pStyle w:val="Body"/>
+        <w:rPr>
+          <w:rFonts w:ascii="Courier New" w:hAnsi="Courier New" w:cs="Courier New"/>
+        </w:rPr>
+      </w:pPr>
+      <w:r>
+        <w:rPr>
+          <w:rFonts w:ascii="Courier New" w:hAnsi="Courier New" w:cs="Courier New"/>
+        </w:rPr>
+        <w:t>CREATE FUNCTION "</w:t>
+      </w:r>
+      <w:r>
+        <w:rPr>
+          <w:rFonts w:ascii="Courier New" w:hAnsi="Courier New" w:cs="Courier New"/>
+          <w:b/>
+          <w:bCs/>
+          <w:color w:val="FF0000"/>
+        </w:rPr>
+        <w:t>spMenu_ModifyByType</w:t>
+      </w:r>
+      <w:r>
+        <w:rPr>
+          <w:rFonts w:ascii="Courier New" w:hAnsi="Courier New" w:cs="Courier New"/>
+        </w:rPr>
+        <w:t>"(type varchar, available boolean)RETURNS void AS 'UPDATE "Menu" SET "Available" = available WHERE type="Type";' LANGUAGE 'sql';</w:t>
+      </w:r>
+    </w:p>
+    <w:p>
+      <w:pPr>
+        <w:pStyle w:val="Body"/>
+        <w:rPr>
+          <w:rFonts w:ascii="Courier New" w:hAnsi="Courier New" w:cs="Courier New"/>
+        </w:rPr>
+      </w:pPr>
+    </w:p>
+    <w:p>
+      <w:pPr>
+        <w:pStyle w:val="Body"/>
+      </w:pPr>
+      <w:r>
+        <w:rPr>
+          <w:rFonts w:ascii="Courier New" w:hAnsi="Courier New" w:cs="Courier New"/>
+        </w:rPr>
+        <w:t>CREATE FUNCTION "</w:t>
+      </w:r>
+      <w:bookmarkStart w:id="2" w:name="OLE_LINK1"/>
+      <w:bookmarkStart w:id="3" w:name="OLE_LINK2"/>
+      <w:r>
+        <w:rPr>
+          <w:rFonts w:ascii="Courier New" w:hAnsi="Courier New" w:cs="Courier New"/>
+          <w:b/>
+          <w:bCs/>
+          <w:color w:val="FF0000"/>
+        </w:rPr>
+        <w:t>spMenu_DeleteByType</w:t>
+      </w:r>
+      <w:bookmarkEnd w:id="2"/>
+      <w:bookmarkEnd w:id="3"/>
+      <w:r>
+        <w:rPr>
+          <w:rFonts w:ascii="Courier New" w:hAnsi="Courier New" w:cs="Courier New"/>
+        </w:rPr>
+        <w:t>"(type varchar) RETURNS void AS 'DELETE FROM "Menu" WHERE type="Type";' LANGUAGE 'sql';</w:t>
+      </w:r>
+    </w:p>
+    <w:p>
+      <w:pPr>
+        <w:pStyle w:val="Body"/>
+      </w:pPr>
+    </w:p>
+    <w:p>
+      <w:pPr>
+        <w:pStyle w:val="Body"/>
+      </w:pPr>
+    </w:p>
+    <w:p>
+      <w:pPr>
+        <w:pStyle w:val="Body"/>
+      </w:pPr>
+    </w:p>
+    <w:p>
+      <w:pPr>
+        <w:pStyle w:val="Body"/>
+      </w:pPr>
+    </w:p>
+    <w:p>
+      <w:pPr>
+        <w:pStyle w:val="Body"/>
+      </w:pPr>
+    </w:p>
+    <w:p>
+      <w:pPr>
+        <w:pStyle w:val="Body"/>
+      </w:pPr>
+    </w:p>
+    <w:p>
+      <w:pPr>
+        <w:pStyle w:val="Body"/>
+      </w:pPr>
+    </w:p>
+    <w:p>
+      <w:pPr>
+        <w:pStyle w:val="Body"/>
+      </w:pPr>
+    </w:p>
+    <w:p>
+      <w:pPr>
+        <w:pStyle w:val="Body"/>
+      </w:pPr>
+    </w:p>
+    <w:p>
+      <w:pPr>
+        <w:pStyle w:val="Body"/>
+        <w:rPr>
+          <w:rFonts w:ascii="Courier New" w:hAnsi="Courier New" w:cs="Courier New"/>
+          <w:b/>
+          <w:bCs/>
+          <w:u w:val="single"/>
+        </w:rPr>
+      </w:pPr>
+      <w:r>
+        <w:rPr>
+          <w:rFonts w:ascii="Courier New" w:hAnsi="Courier New" w:cs="Courier New"/>
+          <w:b/>
+          <w:bCs/>
+          <w:u w:val="single"/>
+        </w:rPr>
+        <w:lastRenderedPageBreak/>
+        <w:t xml:space="preserve">REVIEW </w:t>
+      </w:r>
+      <w:r>
+        <w:rPr>
+          <w:rFonts w:ascii="Courier New" w:hAnsi="Courier New" w:cs="Courier New"/>
+          <w:b/>
+          <w:bCs/>
+          <w:u w:val="single"/>
+        </w:rPr>
+        <w:t>STORED PROCEDURES</w:t>
+      </w:r>
+    </w:p>
+    <w:p>
+      <w:pPr>
+        <w:pStyle w:val="Body"/>
+      </w:pPr>
+    </w:p>
+    <w:p>
+      <w:pPr>
+        <w:pStyle w:val="Body"/>
+        <w:rPr>
+          <w:rFonts w:ascii="Courier New" w:hAnsi="Courier New" w:cs="Courier New"/>
+        </w:rPr>
+      </w:pPr>
+      <w:r>
+        <w:rPr>
+          <w:rFonts w:ascii="Courier New" w:hAnsi="Courier New" w:cs="Courier New"/>
+        </w:rPr>
+        <w:t>CREATE FUNCTION "</w:t>
+      </w:r>
+      <w:r>
+        <w:rPr>
+          <w:rFonts w:ascii="Courier New" w:hAnsi="Courier New" w:cs="Courier New"/>
+          <w:b/>
+          <w:bCs/>
+          <w:color w:val="FF0000"/>
+        </w:rPr>
+        <w:t>spReview_GetAll</w:t>
+      </w:r>
+      <w:r>
+        <w:rPr>
+          <w:rFonts w:ascii="Courier New" w:hAnsi="Courier New" w:cs="Courier New"/>
+        </w:rPr>
+        <w:t>"() RETURNS SETOF "Review" AS 'SELECT * FROM "Review";' LANGUAGE 'sql';</w:t>
+      </w:r>
+    </w:p>
+    <w:p>
+      <w:pPr>
+        <w:pStyle w:val="Body"/>
+        <w:rPr>
+          <w:rFonts w:ascii="Courier New" w:hAnsi="Courier New" w:cs="Courier New"/>
+        </w:rPr>
+      </w:pPr>
+    </w:p>
+    <w:p>
+      <w:pPr>
+        <w:pStyle w:val="Body"/>
+        <w:rPr>
+          <w:rFonts w:ascii="Courier New" w:hAnsi="Courier New" w:cs="Courier New"/>
+        </w:rPr>
+      </w:pPr>
+      <w:r>
+        <w:rPr>
+          <w:rFonts w:ascii="Courier New" w:hAnsi="Courier New" w:cs="Courier New"/>
+        </w:rPr>
+        <w:t>CREATE FUNCTION "</w:t>
+      </w:r>
+      <w:r>
+        <w:rPr>
+          <w:rFonts w:ascii="Courier New" w:hAnsi="Courier New" w:cs="Courier New"/>
+          <w:b/>
+          <w:bCs/>
+          <w:color w:val="FF0000"/>
+        </w:rPr>
+        <w:t>spReview_GetBy</w:t>
+      </w:r>
+      <w:r>
+        <w:rPr>
+          <w:rFonts w:ascii="Courier New" w:hAnsi="Courier New" w:cs="Courier New"/>
+          <w:b/>
+          <w:bCs/>
+          <w:color w:val="FF0000"/>
+        </w:rPr>
+        <w:t>Id</w:t>
+      </w:r>
+      <w:r>
+        <w:rPr>
+          <w:rFonts w:ascii="Courier New" w:hAnsi="Courier New" w:cs="Courier New"/>
+        </w:rPr>
+        <w:t>"(user_id integer, review_id integer) RETURNS "Review" AS 'SELECT * FROM "Review" WHERE user_id="User_ID" AND review_id="Review_ID";' LANGUAGE 'sql';</w:t>
+      </w:r>
+    </w:p>
+    <w:p>
+      <w:pPr>
+        <w:pStyle w:val="Body"/>
+        <w:rPr>
+          <w:rFonts w:ascii="Courier New" w:hAnsi="Courier New" w:cs="Courier New"/>
+        </w:rPr>
+      </w:pPr>
+    </w:p>
+    <w:p>
+      <w:pPr>
+        <w:pStyle w:val="Body"/>
+        <w:rPr>
+          <w:rFonts w:ascii="Courier New" w:hAnsi="Courier New" w:cs="Courier New"/>
+        </w:rPr>
+      </w:pPr>
+      <w:r>
+        <w:rPr>
+          <w:rFonts w:ascii="Courier New" w:hAnsi="Courier New" w:cs="Courier New"/>
+        </w:rPr>
+        <w:t>CREATE FUNCTION "</w:t>
+      </w:r>
+      <w:r>
+        <w:rPr>
+          <w:rFonts w:ascii="Courier New" w:hAnsi="Courier New" w:cs="Courier New"/>
+          <w:b/>
+          <w:bCs/>
+          <w:color w:val="FF0000"/>
+        </w:rPr>
+        <w:t>spReview_Insert</w:t>
+      </w:r>
+      <w:r>
+        <w:rPr>
+          <w:rFonts w:ascii="Courier New" w:hAnsi="Courier New" w:cs="Courier New"/>
+          <w:b/>
+          <w:bCs/>
+          <w:color w:val="FF0000"/>
+        </w:rPr>
+        <w:t>Value</w:t>
+      </w:r>
+      <w:r>
+        <w:rPr>
+          <w:rFonts w:ascii="Courier New" w:hAnsi="Courier New" w:cs="Courier New"/>
+        </w:rPr>
+        <w:t>"(user_id int, description varchar, rating int, dish_id int) RETURNS void AS 'INSERT INTO "Review"("User_ID", "Description", "Rating", "Dish_ID") VALUES (user_id, description, rating, dish_id);' LANGUAGE 'sql';</w:t>
+      </w:r>
+    </w:p>
+    <w:p>
+      <w:pPr>
+        <w:pStyle w:val="Body"/>
+        <w:rPr>
+          <w:rFonts w:ascii="Courier New" w:hAnsi="Courier New" w:cs="Courier New"/>
+        </w:rPr>
+      </w:pPr>
+    </w:p>
+    <w:p>
+      <w:pPr>
+        <w:pStyle w:val="Body"/>
+        <w:rPr>
+          <w:rFonts w:ascii="Courier New" w:hAnsi="Courier New" w:cs="Courier New"/>
+        </w:rPr>
+      </w:pPr>
+      <w:r>
+        <w:rPr>
+          <w:rFonts w:ascii="Courier New" w:hAnsi="Courier New" w:cs="Courier New"/>
+        </w:rPr>
+        <w:t>CREATE FUNCTION "</w:t>
+      </w:r>
+      <w:r>
+        <w:rPr>
+          <w:rFonts w:ascii="Courier New" w:hAnsi="Courier New" w:cs="Courier New"/>
+          <w:b/>
+          <w:bCs/>
+          <w:color w:val="FF0000"/>
+        </w:rPr>
+        <w:t>spReview_ModifyBy</w:t>
+      </w:r>
+      <w:r>
+        <w:rPr>
+          <w:rFonts w:ascii="Courier New" w:hAnsi="Courier New" w:cs="Courier New"/>
+          <w:b/>
+          <w:bCs/>
+          <w:color w:val="FF0000"/>
+        </w:rPr>
+        <w:t>Id</w:t>
+      </w:r>
+      <w:r>
+        <w:rPr>
+          <w:rFonts w:ascii="Courier New" w:hAnsi="Courier New" w:cs="Courier New"/>
+        </w:rPr>
+        <w:t>"( user_id int, review_id int, description varchar, rating int, dish_id int)RETURNS void AS 'UPDATE "Review" SET "Description" = description, "Rating" = rating, "Dish_ID" = dish_id WHERE user_id="User_ID" AND review_id="Review_ID";' LANGUAGE 'sql';</w:t>
+      </w:r>
+    </w:p>
+    <w:p>
+      <w:pPr>
+        <w:pStyle w:val="Body"/>
+        <w:rPr>
+          <w:rFonts w:ascii="Courier New" w:hAnsi="Courier New" w:cs="Courier New"/>
+        </w:rPr>
+      </w:pPr>
+    </w:p>
+    <w:p>
+      <w:pPr>
+        <w:pStyle w:val="Body"/>
+        <w:rPr>
+          <w:rFonts w:ascii="Courier New" w:hAnsi="Courier New" w:cs="Courier New"/>
+        </w:rPr>
+      </w:pPr>
+      <w:r>
+        <w:rPr>
+          <w:rFonts w:ascii="Courier New" w:hAnsi="Courier New" w:cs="Courier New"/>
+        </w:rPr>
+        <w:t>CREATE FUNCTION "</w:t>
+      </w:r>
+      <w:r>
+        <w:rPr>
+          <w:rFonts w:ascii="Courier New" w:hAnsi="Courier New" w:cs="Courier New"/>
+          <w:b/>
+          <w:bCs/>
+          <w:color w:val="FF0000"/>
+        </w:rPr>
+        <w:t>spReview_DeleteBy</w:t>
+      </w:r>
+      <w:r>
+        <w:rPr>
+          <w:rFonts w:ascii="Courier New" w:hAnsi="Courier New" w:cs="Courier New"/>
+          <w:b/>
+          <w:bCs/>
+          <w:color w:val="FF0000"/>
+        </w:rPr>
+        <w:t>Id</w:t>
+      </w:r>
+      <w:r>
+        <w:rPr>
+          <w:rFonts w:ascii="Courier New" w:hAnsi="Courier New" w:cs="Courier New"/>
+        </w:rPr>
+        <w:t>"(user_id int, review_id int) RETURNS void AS 'DELETE FROM "Review" WHERE user_id="User_ID" AND review_id="Review_ID";' LANGUAGE 'sql';</w:t>
+      </w:r>
+    </w:p>
+    <w:p>
+      <w:pPr>
+        <w:pStyle w:val="Body"/>
+      </w:pPr>
+    </w:p>
+    <w:p>
+      <w:pPr>
+        <w:pStyle w:val="Body"/>
+        <w:rPr>
+          <w:rFonts w:ascii="Courier New" w:hAnsi="Courier New" w:cs="Courier New"/>
+          <w:b/>
+          <w:bCs/>
+          <w:u w:val="single"/>
+        </w:rPr>
+      </w:pPr>
+      <w:r>
+        <w:rPr>
+          <w:rFonts w:ascii="Courier New" w:hAnsi="Courier New" w:cs="Courier New"/>
+          <w:b/>
+          <w:bCs/>
+          <w:u w:val="single"/>
+        </w:rPr>
+        <w:t>TABLE</w:t>
+      </w:r>
+      <w:r>
+        <w:rPr>
+          <w:rFonts w:ascii="Courier New" w:hAnsi="Courier New" w:cs="Courier New"/>
+          <w:b/>
+          <w:bCs/>
+          <w:u w:val="single"/>
+        </w:rPr>
+        <w:t xml:space="preserve"> STORED PROCEDURES</w:t>
+      </w:r>
+    </w:p>
+    <w:p>
+      <w:pPr>
+        <w:pStyle w:val="Body"/>
+      </w:pPr>
+    </w:p>
+    <w:p>
+      <w:pPr>
+        <w:pStyle w:val="Body"/>
+        <w:rPr>
+          <w:rFonts w:ascii="Courier New" w:hAnsi="Courier New" w:cs="Courier New"/>
+        </w:rPr>
+      </w:pPr>
+      <w:r>
+        <w:rPr>
+          <w:rFonts w:ascii="Courier New" w:hAnsi="Courier New" w:cs="Courier New"/>
+        </w:rPr>
+        <w:t>CREATE FUNCTION "</w:t>
+      </w:r>
+      <w:r>
+        <w:rPr>
+          <w:rFonts w:ascii="Courier New" w:hAnsi="Courier New" w:cs="Courier New"/>
+          <w:b/>
+          <w:bCs/>
+          <w:color w:val="FF0000"/>
+        </w:rPr>
+        <w:t>spTable_GetAll</w:t>
+      </w:r>
+      <w:r>
+        <w:rPr>
+          <w:rFonts w:ascii="Courier New" w:hAnsi="Courier New" w:cs="Courier New"/>
+        </w:rPr>
+        <w:t>"() RETURNS SETOF "Table" AS 'SELECT * FROM "Table";' LANGUAGE 'sql';</w:t>
+      </w:r>
+    </w:p>
+    <w:p>
+      <w:pPr>
+        <w:pStyle w:val="Body"/>
+        <w:rPr>
+          <w:rFonts w:ascii="Courier New" w:hAnsi="Courier New" w:cs="Courier New"/>
+        </w:rPr>
+      </w:pPr>
+    </w:p>
+    <w:p>
+      <w:pPr>
+        <w:pStyle w:val="Body"/>
+        <w:rPr>
+          <w:rFonts w:ascii="Courier New" w:hAnsi="Courier New" w:cs="Courier New"/>
+        </w:rPr>
+      </w:pPr>
+      <w:r>
+        <w:rPr>
+          <w:rFonts w:ascii="Courier New" w:hAnsi="Courier New" w:cs="Courier New"/>
+        </w:rPr>
+        <w:t>CREATE FUNCTION "</w:t>
+      </w:r>
+      <w:r>
+        <w:rPr>
+          <w:rFonts w:ascii="Courier New" w:hAnsi="Courier New" w:cs="Courier New"/>
+          <w:b/>
+          <w:bCs/>
+          <w:color w:val="FF0000"/>
+        </w:rPr>
+        <w:t>spTable_GetById</w:t>
+      </w:r>
+      <w:r>
+        <w:rPr>
+          <w:rFonts w:ascii="Courier New" w:hAnsi="Courier New" w:cs="Courier New"/>
+        </w:rPr>
+        <w:t>"(tableno int) RETURNS "Table" AS 'SELECT * FROM "Table" WHERE tableno="TableNo";' LANGUAGE 'sql';</w:t>
+      </w:r>
+    </w:p>
+    <w:p>
+      <w:pPr>
+        <w:pStyle w:val="Body"/>
+        <w:rPr>
+          <w:rFonts w:ascii="Courier New" w:hAnsi="Courier New" w:cs="Courier New"/>
+        </w:rPr>
+      </w:pPr>
+    </w:p>
+    <w:p>
+      <w:pPr>
+        <w:pStyle w:val="Body"/>
+        <w:rPr>
+          <w:rFonts w:ascii="Courier New" w:hAnsi="Courier New" w:cs="Courier New"/>
+        </w:rPr>
+      </w:pPr>
+      <w:r>
+        <w:rPr>
+          <w:rFonts w:ascii="Courier New" w:hAnsi="Courier New" w:cs="Courier New"/>
+        </w:rPr>
+        <w:t>CREATE FUNCTION "</w:t>
+      </w:r>
+      <w:r>
+        <w:rPr>
+          <w:rFonts w:ascii="Courier New" w:hAnsi="Courier New" w:cs="Courier New"/>
+          <w:b/>
+          <w:bCs/>
+          <w:color w:val="FF0000"/>
+        </w:rPr>
+        <w:t>spTable_InsertValue</w:t>
+      </w:r>
+      <w:r>
+        <w:rPr>
+          <w:rFonts w:ascii="Courier New" w:hAnsi="Courier New" w:cs="Courier New"/>
+        </w:rPr>
+        <w:t>"(location varchar, isoccupied boolean, waiter_id int) RETURNS void AS 'INSERT INTO "Table"("Location", "isOccupied", "waiter_ID") VALUES (location, isoccupied, waiter_id);' LANGUAGE 'sql';</w:t>
+      </w:r>
+    </w:p>
+    <w:p>
+      <w:pPr>
+        <w:pStyle w:val="Body"/>
+        <w:rPr>
+          <w:rFonts w:ascii="Courier New" w:hAnsi="Courier New" w:cs="Courier New"/>
+        </w:rPr>
+      </w:pPr>
+    </w:p>
+    <w:p>
+      <w:pPr>
+        <w:pStyle w:val="Body"/>
+        <w:rPr>
+          <w:rFonts w:ascii="Courier New" w:hAnsi="Courier New" w:cs="Courier New"/>
+        </w:rPr>
+      </w:pPr>
+      <w:r>
+        <w:rPr>
+          <w:rFonts w:ascii="Courier New" w:hAnsi="Courier New" w:cs="Courier New"/>
+        </w:rPr>
+        <w:t>CREATE FUNCTION "</w:t>
+      </w:r>
+      <w:r>
+        <w:rPr>
+          <w:rFonts w:ascii="Courier New" w:hAnsi="Courier New" w:cs="Courier New"/>
+          <w:b/>
+          <w:bCs/>
+          <w:color w:val="FF0000"/>
+        </w:rPr>
+        <w:t>spTable_ModifyById</w:t>
+      </w:r>
+      <w:r>
+        <w:rPr>
+          <w:rFonts w:ascii="Courier New" w:hAnsi="Courier New" w:cs="Courier New"/>
+        </w:rPr>
+        <w:t>"(tableno int, location varchar, isoccupied boolean, waiter_id int)RETURNS void AS 'UPDATE "Table" SET "Location" = location, "isOccupied" = isoc</w:t>
+      </w:r>
+      <w:r>
+        <w:rPr>
+          <w:rFonts w:ascii="Courier New" w:hAnsi="Courier New" w:cs="Courier New"/>
+        </w:rPr>
+        <w:t>c</w:t>
+      </w:r>
+      <w:r>
+        <w:rPr>
+          <w:rFonts w:ascii="Courier New" w:hAnsi="Courier New" w:cs="Courier New"/>
+        </w:rPr>
+        <w:t>upied, "waiter_ID" = waiter_id WHERE tableno="TableNo";' LANGUAGE 'sql';</w:t>
+      </w:r>
+    </w:p>
+    <w:p>
+      <w:pPr>
+        <w:pStyle w:val="Body"/>
+        <w:rPr>
+          <w:rFonts w:ascii="Courier New" w:hAnsi="Courier New" w:cs="Courier New"/>
+        </w:rPr>
+      </w:pPr>
+    </w:p>
+    <w:p>
+      <w:pPr>
+        <w:pStyle w:val="Body"/>
+      </w:pPr>
+      <w:r>
+        <w:rPr>
+          <w:rFonts w:ascii="Courier New" w:hAnsi="Courier New" w:cs="Courier New"/>
+        </w:rPr>
+        <w:t>CREATE FUNCTION "</w:t>
+      </w:r>
+      <w:r>
+        <w:rPr>
+          <w:rFonts w:ascii="Courier New" w:hAnsi="Courier New" w:cs="Courier New"/>
+          <w:b/>
+          <w:bCs/>
+          <w:color w:val="FF0000"/>
+        </w:rPr>
+        <w:t>spTable_DeleteById</w:t>
+      </w:r>
+      <w:r>
+        <w:rPr>
+          <w:rFonts w:ascii="Courier New" w:hAnsi="Courier New" w:cs="Courier New"/>
+        </w:rPr>
+        <w:t>"(tableno int) RETURNS void AS 'DELETE FROM "Table" WHERE tableno ="TableNo";' LANGUAGE 'sql';</w:t>
+      </w:r>
+    </w:p>
+    <w:p>
+      <w:pPr>
+        <w:pStyle w:val="Body"/>
+      </w:pPr>
+    </w:p>
+    <w:p>
+      <w:pPr>
+        <w:pStyle w:val="Body"/>
+      </w:pPr>
+    </w:p>
+    <w:p>
+      <w:pPr>
+        <w:pStyle w:val="Body"/>
+      </w:pPr>
+    </w:p>
+    <w:p>
+      <w:pPr>
+        <w:pStyle w:val="Body"/>
+      </w:pPr>
+    </w:p>
+    <w:p>
+      <w:pPr>
+        <w:pStyle w:val="Body"/>
+      </w:pPr>
+    </w:p>
+    <w:p>
+      <w:pPr>
+        <w:pStyle w:val="Body"/>
+      </w:pPr>
+    </w:p>
+    <w:p>
+      <w:pPr>
+        <w:pStyle w:val="Body"/>
+      </w:pPr>
+    </w:p>
+    <w:p>
+      <w:pPr>
+        <w:pStyle w:val="Body"/>
+        <w:rPr>
+          <w:rFonts w:ascii="Courier New" w:hAnsi="Courier New" w:cs="Courier New"/>
+          <w:b/>
+          <w:bCs/>
+          <w:u w:val="single"/>
+        </w:rPr>
+      </w:pPr>
+      <w:r>
+        <w:rPr>
+          <w:rFonts w:ascii="Courier New" w:hAnsi="Courier New" w:cs="Courier New"/>
+          <w:b/>
+          <w:bCs/>
+          <w:u w:val="single"/>
+        </w:rPr>
+        <w:lastRenderedPageBreak/>
+        <w:t>DISH_INGREDIENT</w:t>
+      </w:r>
+      <w:r>
+        <w:rPr>
+          <w:rFonts w:ascii="Courier New" w:hAnsi="Courier New" w:cs="Courier New"/>
+          <w:b/>
+          <w:bCs/>
+          <w:u w:val="single"/>
+        </w:rPr>
+        <w:t xml:space="preserve"> STORED PROCEDURES</w:t>
+      </w:r>
+    </w:p>
+    <w:p>
+      <w:pPr>
+        <w:pStyle w:val="Body"/>
+      </w:pPr>
+    </w:p>
+    <w:p>
+      <w:pPr>
+        <w:pStyle w:val="Body"/>
+        <w:rPr>
+          <w:rFonts w:ascii="Courier New" w:hAnsi="Courier New" w:cs="Courier New"/>
+        </w:rPr>
+      </w:pPr>
+      <w:r>
+        <w:rPr>
+          <w:rFonts w:ascii="Courier New" w:hAnsi="Courier New" w:cs="Courier New"/>
+        </w:rPr>
+        <w:t>CREATE FUNCTION "</w:t>
+      </w:r>
+      <w:r>
+        <w:rPr>
+          <w:rFonts w:ascii="Courier New" w:hAnsi="Courier New" w:cs="Courier New"/>
+          <w:b/>
+          <w:bCs/>
+          <w:color w:val="FF0000"/>
+        </w:rPr>
+        <w:t>sp</w:t>
+      </w:r>
+      <w:r>
+        <w:rPr>
+          <w:rFonts w:ascii="Courier New" w:hAnsi="Courier New" w:cs="Courier New"/>
+          <w:b/>
+          <w:bCs/>
+          <w:color w:val="FF0000"/>
+        </w:rPr>
+        <w:t>Dish_Ingredient</w:t>
+      </w:r>
+      <w:r>
+        <w:rPr>
+          <w:rFonts w:ascii="Courier New" w:hAnsi="Courier New" w:cs="Courier New"/>
+          <w:b/>
+          <w:bCs/>
+          <w:color w:val="FF0000"/>
+        </w:rPr>
+        <w:t>_GetAll</w:t>
+      </w:r>
+      <w:r>
+        <w:rPr>
+          <w:rFonts w:ascii="Courier New" w:hAnsi="Courier New" w:cs="Courier New"/>
+        </w:rPr>
+        <w:t>"() RETURNS SETOF "</w:t>
+      </w:r>
+      <w:r>
+        <w:rPr>
+          <w:rFonts w:ascii="Courier New" w:hAnsi="Courier New" w:cs="Courier New"/>
+        </w:rPr>
+        <w:t>Dish_Ingredient</w:t>
+      </w:r>
+      <w:r>
+        <w:rPr>
+          <w:rFonts w:ascii="Courier New" w:hAnsi="Courier New" w:cs="Courier New"/>
+        </w:rPr>
+        <w:t>" AS 'SELECT * FROM "</w:t>
+      </w:r>
+      <w:r>
+        <w:rPr>
+          <w:rFonts w:ascii="Courier New" w:hAnsi="Courier New" w:cs="Courier New"/>
+        </w:rPr>
+        <w:t>Dish_Ingredient</w:t>
+      </w:r>
+      <w:r>
+        <w:rPr>
+          <w:rFonts w:ascii="Courier New" w:hAnsi="Courier New" w:cs="Courier New"/>
+        </w:rPr>
+        <w:t>";' LANGUAGE 'sql';</w:t>
+      </w:r>
+    </w:p>
+    <w:p>
+      <w:pPr>
+        <w:pStyle w:val="Body"/>
+        <w:rPr>
+          <w:rFonts w:ascii="Courier New" w:hAnsi="Courier New" w:cs="Courier New"/>
+        </w:rPr>
+      </w:pPr>
+    </w:p>
+    <w:p>
+      <w:pPr>
+        <w:pStyle w:val="Body"/>
+        <w:rPr>
+          <w:rFonts w:ascii="Courier New" w:hAnsi="Courier New" w:cs="Courier New"/>
+        </w:rPr>
+      </w:pPr>
+      <w:r>
+        <w:rPr>
+          <w:rFonts w:ascii="Courier New" w:hAnsi="Courier New" w:cs="Courier New"/>
+        </w:rPr>
+        <w:t>CREATE FUNCTION "</w:t>
+      </w:r>
+      <w:r>
+        <w:rPr>
+          <w:rFonts w:ascii="Courier New" w:hAnsi="Courier New" w:cs="Courier New"/>
+          <w:b/>
+          <w:bCs/>
+          <w:color w:val="FF0000"/>
+        </w:rPr>
+        <w:t>sp</w:t>
+      </w:r>
+      <w:r>
+        <w:rPr>
+          <w:rFonts w:ascii="Courier New" w:hAnsi="Courier New" w:cs="Courier New"/>
+          <w:b/>
+          <w:bCs/>
+          <w:color w:val="FF0000"/>
+        </w:rPr>
+        <w:t>Dish_Ingredient</w:t>
+      </w:r>
+      <w:r>
+        <w:rPr>
+          <w:rFonts w:ascii="Courier New" w:hAnsi="Courier New" w:cs="Courier New"/>
+          <w:b/>
+          <w:bCs/>
+          <w:color w:val="FF0000"/>
+        </w:rPr>
+        <w:t>_GetById</w:t>
+      </w:r>
+      <w:r>
+        <w:rPr>
+          <w:rFonts w:ascii="Courier New" w:hAnsi="Courier New" w:cs="Courier New"/>
+        </w:rPr>
+        <w:t>"(</w:t>
+      </w:r>
+      <w:r>
+        <w:rPr>
+          <w:rFonts w:ascii="Courier New" w:hAnsi="Courier New" w:cs="Courier New"/>
+        </w:rPr>
+        <w:t>dish</w:t>
+      </w:r>
+      <w:r>
+        <w:rPr>
+          <w:rFonts w:ascii="Courier New" w:hAnsi="Courier New" w:cs="Courier New"/>
+        </w:rPr>
+        <w:t>_id</w:t>
+      </w:r>
+      <w:r>
+        <w:rPr>
+          <w:rFonts w:ascii="Courier New" w:hAnsi="Courier New" w:cs="Courier New"/>
+        </w:rPr>
+        <w:t xml:space="preserve"> int</w:t>
+      </w:r>
+      <w:r>
+        <w:rPr>
+          <w:rFonts w:ascii="Courier New" w:hAnsi="Courier New" w:cs="Courier New"/>
+        </w:rPr>
+        <w:t>, ing_name varchar</w:t>
+      </w:r>
+      <w:r>
+        <w:rPr>
+          <w:rFonts w:ascii="Courier New" w:hAnsi="Courier New" w:cs="Courier New"/>
+        </w:rPr>
+        <w:t>) RETURNS "</w:t>
+      </w:r>
+      <w:r>
+        <w:rPr>
+          <w:rFonts w:ascii="Courier New" w:hAnsi="Courier New" w:cs="Courier New"/>
+        </w:rPr>
+        <w:t>Dish_Ingredient</w:t>
+      </w:r>
+      <w:r>
+        <w:rPr>
+          <w:rFonts w:ascii="Courier New" w:hAnsi="Courier New" w:cs="Courier New"/>
+        </w:rPr>
+        <w:t>" AS 'SELECT * FROM "</w:t>
+      </w:r>
+      <w:r>
+        <w:rPr>
+          <w:rFonts w:ascii="Courier New" w:hAnsi="Courier New" w:cs="Courier New"/>
+        </w:rPr>
+        <w:t>Dish_Ingredient</w:t>
+      </w:r>
+      <w:r>
+        <w:rPr>
+          <w:rFonts w:ascii="Courier New" w:hAnsi="Courier New" w:cs="Courier New"/>
+        </w:rPr>
+        <w:t xml:space="preserve">" WHERE </w:t>
+      </w:r>
+      <w:r>
+        <w:rPr>
+          <w:rFonts w:ascii="Courier New" w:hAnsi="Courier New" w:cs="Courier New"/>
+        </w:rPr>
+        <w:t>dish</w:t>
+      </w:r>
+      <w:r>
+        <w:rPr>
+          <w:rFonts w:ascii="Courier New" w:hAnsi="Courier New" w:cs="Courier New"/>
+        </w:rPr>
+        <w:t>_id</w:t>
+      </w:r>
+      <w:r>
+        <w:rPr>
+          <w:rFonts w:ascii="Courier New" w:hAnsi="Courier New" w:cs="Courier New"/>
+        </w:rPr>
+        <w:t>="</w:t>
+      </w:r>
+      <w:r>
+        <w:rPr>
+          <w:rFonts w:ascii="Courier New" w:hAnsi="Courier New" w:cs="Courier New"/>
+        </w:rPr>
+        <w:t>Dish</w:t>
+      </w:r>
+      <w:r>
+        <w:rPr>
+          <w:rFonts w:ascii="Courier New" w:hAnsi="Courier New" w:cs="Courier New"/>
+        </w:rPr>
+        <w:t>_ID</w:t>
+      </w:r>
+      <w:r>
+        <w:rPr>
+          <w:rFonts w:ascii="Courier New" w:hAnsi="Courier New" w:cs="Courier New"/>
+        </w:rPr>
+        <w:t>"</w:t>
+      </w:r>
+      <w:r>
+        <w:rPr>
+          <w:rFonts w:ascii="Courier New" w:hAnsi="Courier New" w:cs="Courier New"/>
+        </w:rPr>
+        <w:t xml:space="preserve"> AND ing_name</w:t>
+      </w:r>
+      <w:r>
+        <w:rPr>
+          <w:rFonts w:ascii="Courier New" w:hAnsi="Courier New" w:cs="Courier New"/>
+        </w:rPr>
+        <w:t>="</w:t>
+      </w:r>
+      <w:r>
+        <w:rPr>
+          <w:rFonts w:ascii="Courier New" w:hAnsi="Courier New" w:cs="Courier New"/>
+        </w:rPr>
+        <w:t>Ing</w:t>
+      </w:r>
+      <w:r>
+        <w:rPr>
+          <w:rFonts w:ascii="Courier New" w:hAnsi="Courier New" w:cs="Courier New"/>
+        </w:rPr>
+        <w:t>_</w:t>
+      </w:r>
+      <w:r>
+        <w:rPr>
+          <w:rFonts w:ascii="Courier New" w:hAnsi="Courier New" w:cs="Courier New"/>
+        </w:rPr>
         <w:t>Name</w:t>
       </w:r>
       <w:r>
         <w:rPr>
           <w:rFonts w:ascii="Courier New" w:hAnsi="Courier New" w:cs="Courier New"/>
         </w:rPr>
+        <w:t>"</w:t>
+      </w:r>
+      <w:r>
+        <w:rPr>
+          <w:rFonts w:ascii="Courier New" w:hAnsi="Courier New" w:cs="Courier New"/>
+        </w:rPr>
+        <w:t>;' LANGUAGE 'sql';</w:t>
+      </w:r>
+    </w:p>
+    <w:p>
+      <w:pPr>
+        <w:pStyle w:val="Body"/>
+        <w:rPr>
+          <w:rFonts w:ascii="Courier New" w:hAnsi="Courier New" w:cs="Courier New"/>
+        </w:rPr>
+      </w:pPr>
+    </w:p>
+    <w:p>
+      <w:pPr>
+        <w:pStyle w:val="Body"/>
+        <w:rPr>
+          <w:rFonts w:ascii="Courier New" w:hAnsi="Courier New" w:cs="Courier New"/>
+        </w:rPr>
+      </w:pPr>
+      <w:r>
+        <w:rPr>
+          <w:rFonts w:ascii="Courier New" w:hAnsi="Courier New" w:cs="Courier New"/>
+        </w:rPr>
+        <w:t>CREATE FUNCTION "</w:t>
+      </w:r>
+      <w:r>
+        <w:rPr>
+          <w:rFonts w:ascii="Courier New" w:hAnsi="Courier New" w:cs="Courier New"/>
+          <w:b/>
+          <w:bCs/>
+          <w:color w:val="FF0000"/>
+        </w:rPr>
+        <w:t>sp</w:t>
+      </w:r>
+      <w:r>
+        <w:rPr>
+          <w:rFonts w:ascii="Courier New" w:hAnsi="Courier New" w:cs="Courier New"/>
+          <w:b/>
+          <w:bCs/>
+          <w:color w:val="FF0000"/>
+        </w:rPr>
+        <w:t>Dish_Ingredient</w:t>
+      </w:r>
+      <w:r>
+        <w:rPr>
+          <w:rFonts w:ascii="Courier New" w:hAnsi="Courier New" w:cs="Courier New"/>
+          <w:b/>
+          <w:bCs/>
+          <w:color w:val="FF0000"/>
+        </w:rPr>
+        <w:t>_InsertValue</w:t>
+      </w:r>
+      <w:r>
+        <w:rPr>
+          <w:rFonts w:ascii="Courier New" w:hAnsi="Courier New" w:cs="Courier New"/>
+        </w:rPr>
+        <w:t>"(</w:t>
+      </w:r>
+      <w:r>
+        <w:rPr>
+          <w:rFonts w:ascii="Courier New" w:hAnsi="Courier New" w:cs="Courier New"/>
+        </w:rPr>
+        <w:t>dish</w:t>
+      </w:r>
+      <w:r>
+        <w:rPr>
+          <w:rFonts w:ascii="Courier New" w:hAnsi="Courier New" w:cs="Courier New"/>
+        </w:rPr>
+        <w:t>_id</w:t>
+      </w:r>
+      <w:r>
+        <w:rPr>
+          <w:rFonts w:ascii="Courier New" w:hAnsi="Courier New" w:cs="Courier New"/>
+        </w:rPr>
+        <w:t xml:space="preserve"> </w:t>
+      </w:r>
+      <w:r>
+        <w:rPr>
+          <w:rFonts w:ascii="Courier New" w:hAnsi="Courier New" w:cs="Courier New"/>
+        </w:rPr>
+        <w:t>int, ing_name varchar</w:t>
+      </w:r>
+      <w:r>
+        <w:rPr>
+          <w:rFonts w:ascii="Courier New" w:hAnsi="Courier New" w:cs="Courier New"/>
+        </w:rPr>
+        <w:t>) RETURNS void AS 'INSERT INTO "</w:t>
+      </w:r>
+      <w:r>
+        <w:rPr>
+          <w:rFonts w:ascii="Courier New" w:hAnsi="Courier New" w:cs="Courier New"/>
+        </w:rPr>
+        <w:t>Dish_Ingredient</w:t>
+      </w:r>
+      <w:r>
+        <w:rPr>
+          <w:rFonts w:ascii="Courier New" w:hAnsi="Courier New" w:cs="Courier New"/>
+        </w:rPr>
+        <w:t>"("</w:t>
+      </w:r>
+      <w:r>
+        <w:rPr>
+          <w:rFonts w:ascii="Courier New" w:hAnsi="Courier New" w:cs="Courier New"/>
+        </w:rPr>
+        <w:t>Dish</w:t>
+      </w:r>
+      <w:r>
+        <w:rPr>
+          <w:rFonts w:ascii="Courier New" w:hAnsi="Courier New" w:cs="Courier New"/>
+        </w:rPr>
+        <w:t>_ID</w:t>
+      </w:r>
+      <w:r>
+        <w:rPr>
+          <w:rFonts w:ascii="Courier New" w:hAnsi="Courier New" w:cs="Courier New"/>
+        </w:rPr>
+        <w:t>", "</w:t>
+      </w:r>
+      <w:r>
+        <w:rPr>
+          <w:rFonts w:ascii="Courier New" w:hAnsi="Courier New" w:cs="Courier New"/>
+        </w:rPr>
+        <w:t>Ing_Name</w:t>
+      </w:r>
+      <w:r>
+        <w:rPr>
+          <w:rFonts w:ascii="Courier New" w:hAnsi="Courier New" w:cs="Courier New"/>
+        </w:rPr>
+        <w:t>") VALUES (</w:t>
+      </w:r>
+      <w:r>
+        <w:rPr>
+          <w:rFonts w:ascii="Courier New" w:hAnsi="Courier New" w:cs="Courier New"/>
+        </w:rPr>
+        <w:t>dish</w:t>
+      </w:r>
+      <w:r>
+        <w:rPr>
+          <w:rFonts w:ascii="Courier New" w:hAnsi="Courier New" w:cs="Courier New"/>
+        </w:rPr>
+        <w:t>_id</w:t>
+      </w:r>
+      <w:r>
+        <w:rPr>
+          <w:rFonts w:ascii="Courier New" w:hAnsi="Courier New" w:cs="Courier New"/>
+        </w:rPr>
+        <w:t xml:space="preserve">, </w:t>
+      </w:r>
+      <w:r>
+        <w:rPr>
+          <w:rFonts w:ascii="Courier New" w:hAnsi="Courier New" w:cs="Courier New"/>
+        </w:rPr>
+        <w:t>ing_name</w:t>
+      </w:r>
+      <w:r>
+        <w:rPr>
+          <w:rFonts w:ascii="Courier New" w:hAnsi="Courier New" w:cs="Courier New"/>
+        </w:rPr>
+        <w:t>);' LANGUAGE 'sql';</w:t>
+      </w:r>
+    </w:p>
+    <w:p>
+      <w:pPr>
+        <w:pStyle w:val="Body"/>
+        <w:rPr>
+          <w:rFonts w:ascii="Courier New" w:hAnsi="Courier New" w:cs="Courier New"/>
+        </w:rPr>
+      </w:pPr>
+    </w:p>
+    <w:p>
+      <w:pPr>
+        <w:pStyle w:val="Body"/>
+      </w:pPr>
+      <w:r>
+        <w:rPr>
+          <w:rFonts w:ascii="Courier New" w:hAnsi="Courier New" w:cs="Courier New"/>
+        </w:rPr>
+        <w:t>CREATE FUNCTION "</w:t>
+      </w:r>
+      <w:r>
+        <w:rPr>
+          <w:rFonts w:ascii="Courier New" w:hAnsi="Courier New" w:cs="Courier New"/>
+          <w:b/>
+          <w:bCs/>
+          <w:color w:val="FF0000"/>
+        </w:rPr>
+        <w:t>sp</w:t>
+      </w:r>
+      <w:r>
+        <w:rPr>
+          <w:rFonts w:ascii="Courier New" w:hAnsi="Courier New" w:cs="Courier New"/>
+          <w:b/>
+          <w:bCs/>
+          <w:color w:val="FF0000"/>
+        </w:rPr>
+        <w:t>Dish_Ingredient</w:t>
+      </w:r>
+      <w:r>
+        <w:rPr>
+          <w:rFonts w:ascii="Courier New" w:hAnsi="Courier New" w:cs="Courier New"/>
+          <w:b/>
+          <w:bCs/>
+          <w:color w:val="FF0000"/>
+        </w:rPr>
+        <w:t>_DeleteById</w:t>
+      </w:r>
+      <w:r>
+        <w:rPr>
+          <w:rFonts w:ascii="Courier New" w:hAnsi="Courier New" w:cs="Courier New"/>
+        </w:rPr>
+        <w:t>"(</w:t>
+      </w:r>
+      <w:r>
+        <w:rPr>
+          <w:rFonts w:ascii="Courier New" w:hAnsi="Courier New" w:cs="Courier New"/>
+        </w:rPr>
+        <w:t>dish</w:t>
+      </w:r>
+      <w:r>
+        <w:rPr>
+          <w:rFonts w:ascii="Courier New" w:hAnsi="Courier New" w:cs="Courier New"/>
+        </w:rPr>
+        <w:t>_id</w:t>
+      </w:r>
+      <w:r>
+        <w:rPr>
+          <w:rFonts w:ascii="Courier New" w:hAnsi="Courier New" w:cs="Courier New"/>
+        </w:rPr>
+        <w:t xml:space="preserve"> int</w:t>
+      </w:r>
+      <w:r>
+        <w:rPr>
+          <w:rFonts w:ascii="Courier New" w:hAnsi="Courier New" w:cs="Courier New"/>
+        </w:rPr>
+        <w:t>, ing_name varchar</w:t>
+      </w:r>
+      <w:r>
+        <w:rPr>
+          <w:rFonts w:ascii="Courier New" w:hAnsi="Courier New" w:cs="Courier New"/>
+        </w:rPr>
+        <w:t>) RETURNS void AS 'DELETE FROM "</w:t>
+      </w:r>
+      <w:r>
+        <w:rPr>
+          <w:rFonts w:ascii="Courier New" w:hAnsi="Courier New" w:cs="Courier New"/>
+        </w:rPr>
+        <w:t>Dish_Ingredient</w:t>
+      </w:r>
+      <w:r>
+        <w:rPr>
+          <w:rFonts w:ascii="Courier New" w:hAnsi="Courier New" w:cs="Courier New"/>
+        </w:rPr>
+        <w:t xml:space="preserve">" WHERE </w:t>
+      </w:r>
+      <w:r>
+        <w:rPr>
+          <w:rFonts w:ascii="Courier New" w:hAnsi="Courier New" w:cs="Courier New"/>
+        </w:rPr>
+        <w:t>dish</w:t>
+      </w:r>
+      <w:r>
+        <w:rPr>
+          <w:rFonts w:ascii="Courier New" w:hAnsi="Courier New" w:cs="Courier New"/>
+        </w:rPr>
+        <w:t>_id</w:t>
+      </w:r>
+      <w:r>
+        <w:rPr>
+          <w:rFonts w:ascii="Courier New" w:hAnsi="Courier New" w:cs="Courier New"/>
+        </w:rPr>
+        <w:t xml:space="preserve"> ="</w:t>
+      </w:r>
+      <w:r>
+        <w:rPr>
+          <w:rFonts w:ascii="Courier New" w:hAnsi="Courier New" w:cs="Courier New"/>
+        </w:rPr>
+        <w:t>Dish</w:t>
+      </w:r>
+      <w:r>
+        <w:rPr>
+          <w:rFonts w:ascii="Courier New" w:hAnsi="Courier New" w:cs="Courier New"/>
+        </w:rPr>
+        <w:t>_ID</w:t>
+      </w:r>
+      <w:r>
+        <w:rPr>
+          <w:rFonts w:ascii="Courier New" w:hAnsi="Courier New" w:cs="Courier New"/>
+        </w:rPr>
+        <w:t>"</w:t>
+      </w:r>
+      <w:r>
+        <w:rPr>
+          <w:rFonts w:ascii="Courier New" w:hAnsi="Courier New" w:cs="Courier New"/>
+        </w:rPr>
+        <w:t xml:space="preserve"> AND ing_name=</w:t>
+      </w:r>
+      <w:r>
+        <w:rPr>
+          <w:rFonts w:ascii="Courier New" w:hAnsi="Courier New" w:cs="Courier New"/>
+        </w:rPr>
+        <w:t>"</w:t>
+      </w:r>
+      <w:r>
+        <w:rPr>
+          <w:rFonts w:ascii="Courier New" w:hAnsi="Courier New" w:cs="Courier New"/>
+        </w:rPr>
+        <w:t>Ing_Name</w:t>
+      </w:r>
+      <w:r>
+        <w:rPr>
+          <w:rFonts w:ascii="Courier New" w:hAnsi="Courier New" w:cs="Courier New"/>
+        </w:rPr>
+        <w:t>"</w:t>
+      </w:r>
+      <w:r>
+        <w:rPr>
+          <w:rFonts w:ascii="Courier New" w:hAnsi="Courier New" w:cs="Courier New"/>
+        </w:rPr>
+        <w:t>;' LANGUAGE 'sql';</w:t>
+      </w:r>
+    </w:p>
+    <w:p>
+      <w:pPr>
+        <w:pStyle w:val="Body"/>
+      </w:pPr>
+    </w:p>
+    <w:p>
+      <w:pPr>
+        <w:pStyle w:val="Body"/>
+        <w:rPr>
+          <w:rFonts w:ascii="Courier New" w:hAnsi="Courier New" w:cs="Courier New"/>
+          <w:b/>
+          <w:bCs/>
+          <w:u w:val="single"/>
+        </w:rPr>
+      </w:pPr>
+      <w:r>
+        <w:rPr>
+          <w:rFonts w:ascii="Courier New" w:hAnsi="Courier New" w:cs="Courier New"/>
+          <w:b/>
+          <w:bCs/>
+          <w:u w:val="single"/>
+        </w:rPr>
+        <w:t>INGREDIENT_SUPPLIER</w:t>
+      </w:r>
+      <w:r>
+        <w:rPr>
+          <w:rFonts w:ascii="Courier New" w:hAnsi="Courier New" w:cs="Courier New"/>
+          <w:b/>
+          <w:bCs/>
+          <w:u w:val="single"/>
+        </w:rPr>
+        <w:t xml:space="preserve"> STORED PROCEDURES</w:t>
+      </w:r>
+    </w:p>
+    <w:p>
+      <w:pPr>
+        <w:pStyle w:val="Body"/>
+      </w:pPr>
+    </w:p>
+    <w:p>
+      <w:pPr>
+        <w:pStyle w:val="Body"/>
+        <w:rPr>
+          <w:rFonts w:ascii="Courier New" w:hAnsi="Courier New" w:cs="Courier New"/>
+        </w:rPr>
+      </w:pPr>
+      <w:r>
+        <w:rPr>
+          <w:rFonts w:ascii="Courier New" w:hAnsi="Courier New" w:cs="Courier New"/>
+        </w:rPr>
+        <w:t>CREATE FUNCTION "</w:t>
+      </w:r>
+      <w:r>
+        <w:rPr>
+          <w:rFonts w:ascii="Courier New" w:hAnsi="Courier New" w:cs="Courier New"/>
+          <w:b/>
+          <w:bCs/>
+          <w:color w:val="FF0000"/>
+        </w:rPr>
+        <w:t>spIngredient_Supplie</w:t>
+      </w:r>
+      <w:r>
+        <w:rPr>
+          <w:rFonts w:ascii="Courier New" w:hAnsi="Courier New" w:cs="Courier New"/>
+          <w:b/>
+          <w:bCs/>
+          <w:color w:val="FF0000"/>
+        </w:rPr>
+        <w:t>r</w:t>
+      </w:r>
+      <w:r>
+        <w:rPr>
+          <w:rFonts w:ascii="Courier New" w:hAnsi="Courier New" w:cs="Courier New"/>
+          <w:b/>
+          <w:bCs/>
+          <w:color w:val="FF0000"/>
+        </w:rPr>
+        <w:t>_GetAll</w:t>
+      </w:r>
+      <w:r>
+        <w:rPr>
+          <w:rFonts w:ascii="Courier New" w:hAnsi="Courier New" w:cs="Courier New"/>
+        </w:rPr>
+        <w:t>"() RETURNS SETOF "Ingredient_Supplier" AS 'SELECT * FROM "Ingredient_Supplier";' LANGUAGE 'sql';</w:t>
+      </w:r>
+    </w:p>
+    <w:p>
+      <w:pPr>
+        <w:pStyle w:val="Body"/>
+        <w:rPr>
+          <w:rFonts w:ascii="Courier New" w:hAnsi="Courier New" w:cs="Courier New"/>
+        </w:rPr>
+      </w:pPr>
+    </w:p>
+    <w:p>
+      <w:pPr>
+        <w:pStyle w:val="Body"/>
+        <w:rPr>
+          <w:rFonts w:ascii="Courier New" w:hAnsi="Courier New" w:cs="Courier New"/>
+        </w:rPr>
+      </w:pPr>
+      <w:r>
+        <w:rPr>
+          <w:rFonts w:ascii="Courier New" w:hAnsi="Courier New" w:cs="Courier New"/>
+        </w:rPr>
+        <w:t>CREATE FUNCTION "</w:t>
+      </w:r>
+      <w:r>
+        <w:rPr>
+          <w:rFonts w:ascii="Courier New" w:hAnsi="Courier New" w:cs="Courier New"/>
+          <w:b/>
+          <w:bCs/>
+          <w:color w:val="FF0000"/>
+        </w:rPr>
+        <w:t>spIngredient_Supplier_GetById</w:t>
+      </w:r>
+      <w:r>
+        <w:rPr>
+          <w:rFonts w:ascii="Courier New" w:hAnsi="Courier New" w:cs="Courier New"/>
+          <w:color w:val="000000" w:themeColor="text1"/>
+        </w:rPr>
+        <w:t>"(</w:t>
+      </w:r>
+      <w:r>
+        <w:rPr>
+          <w:rFonts w:ascii="Courier New" w:hAnsi="Courier New" w:cs="Courier New"/>
+        </w:rPr>
+        <w:t xml:space="preserve">supplier varchar, ing_name varchar) RETURNS "Ingredient_Supplier" AS 'SELECT * FROM "Ingredient_Supplier" WHERE </w:t>
+      </w:r>
+      <w:r>
+        <w:rPr>
+          <w:rFonts w:ascii="Courier New" w:hAnsi="Courier New" w:cs="Courier New"/>
+        </w:rPr>
+        <w:t>LOWER(</w:t>
+      </w:r>
+      <w:r>
+        <w:rPr>
+          <w:rFonts w:ascii="Courier New" w:hAnsi="Courier New" w:cs="Courier New"/>
+        </w:rPr>
+        <w:t>supplier</w:t>
+      </w:r>
+      <w:r>
+        <w:rPr>
+          <w:rFonts w:ascii="Courier New" w:hAnsi="Courier New" w:cs="Courier New"/>
+        </w:rPr>
+        <w:t>)</w:t>
+      </w:r>
+      <w:r>
+        <w:rPr>
+          <w:rFonts w:ascii="Courier New" w:hAnsi="Courier New" w:cs="Courier New"/>
+        </w:rPr>
+        <w:t>=</w:t>
+      </w:r>
+      <w:r>
+        <w:rPr>
+          <w:rFonts w:ascii="Courier New" w:hAnsi="Courier New" w:cs="Courier New"/>
+        </w:rPr>
+        <w:t>LOWER(</w:t>
+      </w:r>
+      <w:r>
+        <w:rPr>
+          <w:rFonts w:ascii="Courier New" w:hAnsi="Courier New" w:cs="Courier New"/>
+        </w:rPr>
+        <w:t>"Supplier"</w:t>
+      </w:r>
+      <w:r>
+        <w:rPr>
+          <w:rFonts w:ascii="Courier New" w:hAnsi="Courier New" w:cs="Courier New"/>
+        </w:rPr>
+        <w:t>)</w:t>
+      </w:r>
+      <w:r>
+        <w:rPr>
+          <w:rFonts w:ascii="Courier New" w:hAnsi="Courier New" w:cs="Courier New"/>
+        </w:rPr>
+        <w:t xml:space="preserve"> AND </w:t>
+      </w:r>
+      <w:r>
+        <w:rPr>
+          <w:rFonts w:ascii="Courier New" w:hAnsi="Courier New" w:cs="Courier New"/>
+        </w:rPr>
+        <w:t>LOWER(</w:t>
+      </w:r>
+      <w:r>
+        <w:rPr>
+          <w:rFonts w:ascii="Courier New" w:hAnsi="Courier New" w:cs="Courier New"/>
+        </w:rPr>
+        <w:t>ing_name</w:t>
+      </w:r>
+      <w:r>
+        <w:rPr>
+          <w:rFonts w:ascii="Courier New" w:hAnsi="Courier New" w:cs="Courier New"/>
+        </w:rPr>
+        <w:t>)</w:t>
+      </w:r>
+      <w:r>
+        <w:rPr>
+          <w:rFonts w:ascii="Courier New" w:hAnsi="Courier New" w:cs="Courier New"/>
+        </w:rPr>
+        <w:t>=</w:t>
+      </w:r>
+      <w:r>
+        <w:rPr>
+          <w:rFonts w:ascii="Courier New" w:hAnsi="Courier New" w:cs="Courier New"/>
+        </w:rPr>
+        <w:t>LOWER(</w:t>
+      </w:r>
+      <w:r>
+        <w:rPr>
+          <w:rFonts w:ascii="Courier New" w:hAnsi="Courier New" w:cs="Courier New"/>
+        </w:rPr>
+        <w:t>"Ing_Name"</w:t>
+      </w:r>
+      <w:r>
+        <w:rPr>
+          <w:rFonts w:ascii="Courier New" w:hAnsi="Courier New" w:cs="Courier New"/>
+        </w:rPr>
+        <w:t>)</w:t>
+      </w:r>
+      <w:r>
+        <w:rPr>
+          <w:rFonts w:ascii="Courier New" w:hAnsi="Courier New" w:cs="Courier New"/>
+        </w:rPr>
+        <w:t>;' LANGUAGE 'sql';</w:t>
+      </w:r>
+    </w:p>
+    <w:p>
+      <w:pPr>
+        <w:pStyle w:val="Body"/>
+        <w:rPr>
+          <w:rFonts w:ascii="Courier New" w:hAnsi="Courier New" w:cs="Courier New"/>
+        </w:rPr>
+      </w:pPr>
+    </w:p>
+    <w:p>
+      <w:pPr>
+        <w:pStyle w:val="Body"/>
+        <w:rPr>
+          <w:rFonts w:ascii="Courier New" w:hAnsi="Courier New" w:cs="Courier New"/>
+        </w:rPr>
+      </w:pPr>
+      <w:r>
+        <w:rPr>
+          <w:rFonts w:ascii="Courier New" w:hAnsi="Courier New" w:cs="Courier New"/>
+        </w:rPr>
+        <w:t>CREATE FUNCTION "</w:t>
+      </w:r>
+      <w:r>
+        <w:rPr>
+          <w:rFonts w:ascii="Courier New" w:hAnsi="Courier New" w:cs="Courier New"/>
+          <w:b/>
+          <w:bCs/>
+          <w:color w:val="FF0000"/>
+        </w:rPr>
+        <w:t>spIngredient_Supplier</w:t>
+      </w:r>
+      <w:r>
+        <w:rPr>
+          <w:rFonts w:ascii="Courier New" w:hAnsi="Courier New" w:cs="Courier New"/>
+          <w:b/>
+          <w:bCs/>
+          <w:color w:val="FF0000"/>
+        </w:rPr>
+        <w:t>_</w:t>
+      </w:r>
+      <w:r>
+        <w:rPr>
+          <w:rFonts w:ascii="Courier New" w:hAnsi="Courier New" w:cs="Courier New"/>
+          <w:b/>
+          <w:bCs/>
+          <w:color w:val="FF0000"/>
+        </w:rPr>
+        <w:t>InsertValue</w:t>
+      </w:r>
+      <w:r>
+        <w:rPr>
+          <w:rFonts w:ascii="Courier New" w:hAnsi="Courier New" w:cs="Courier New"/>
+        </w:rPr>
+        <w:t>"(supplier varchar, ing_name varchar) RETURNS void AS 'INSERT INTO "Ingredient_Supplier"("Supplier", "Ing_Name") VALUES (supplier, ing_name);' LANGUAGE 'sql';</w:t>
+      </w:r>
+    </w:p>
+    <w:p>
+      <w:pPr>
+        <w:pStyle w:val="Body"/>
+        <w:rPr>
+          <w:rFonts w:ascii="Courier New" w:hAnsi="Courier New" w:cs="Courier New"/>
+        </w:rPr>
+      </w:pPr>
+    </w:p>
+    <w:p>
+      <w:pPr>
+        <w:pStyle w:val="Body"/>
+      </w:pPr>
+      <w:r>
+        <w:rPr>
+          <w:rFonts w:ascii="Courier New" w:hAnsi="Courier New" w:cs="Courier New"/>
+        </w:rPr>
+        <w:t>CREATE FUNCTION "</w:t>
+      </w:r>
+      <w:r>
+        <w:rPr>
+          <w:rFonts w:ascii="Courier New" w:hAnsi="Courier New" w:cs="Courier New"/>
+          <w:b/>
+          <w:bCs/>
+          <w:color w:val="FF0000"/>
+        </w:rPr>
+        <w:t>sp</w:t>
+      </w:r>
+      <w:r>
+        <w:rPr>
+          <w:rFonts w:ascii="Courier New" w:hAnsi="Courier New" w:cs="Courier New"/>
+          <w:b/>
+          <w:bCs/>
+          <w:color w:val="FF0000"/>
+        </w:rPr>
+        <w:t>Ingredient</w:t>
+      </w:r>
+      <w:r>
+        <w:rPr>
+          <w:rFonts w:ascii="Courier New" w:hAnsi="Courier New" w:cs="Courier New"/>
+          <w:b/>
+          <w:bCs/>
+          <w:color w:val="FF0000"/>
+        </w:rPr>
+        <w:t>_Supplier</w:t>
+      </w:r>
+      <w:r>
+        <w:rPr>
+          <w:rFonts w:ascii="Courier New" w:hAnsi="Courier New" w:cs="Courier New"/>
+          <w:b/>
+          <w:bCs/>
+          <w:color w:val="FF0000"/>
+        </w:rPr>
+        <w:t>_DeleteById</w:t>
+      </w:r>
+      <w:r>
+        <w:rPr>
+          <w:rFonts w:ascii="Courier New" w:hAnsi="Courier New" w:cs="Courier New"/>
+        </w:rPr>
+        <w:t>"(</w:t>
+      </w:r>
+      <w:r>
+        <w:rPr>
+          <w:rFonts w:ascii="Courier New" w:hAnsi="Courier New" w:cs="Courier New"/>
+        </w:rPr>
+        <w:t>supplier</w:t>
+      </w:r>
+      <w:r>
+        <w:rPr>
+          <w:rFonts w:ascii="Courier New" w:hAnsi="Courier New" w:cs="Courier New"/>
+        </w:rPr>
+        <w:t xml:space="preserve"> </w:t>
+      </w:r>
+      <w:r>
+        <w:rPr>
+          <w:rFonts w:ascii="Courier New" w:hAnsi="Courier New" w:cs="Courier New"/>
+        </w:rPr>
+        <w:t>varchar</w:t>
+      </w:r>
+      <w:r>
+        <w:rPr>
+          <w:rFonts w:ascii="Courier New" w:hAnsi="Courier New" w:cs="Courier New"/>
+        </w:rPr>
+        <w:t>, ing_name varchar</w:t>
+      </w:r>
+      <w:r>
+        <w:rPr>
+          <w:rFonts w:ascii="Courier New" w:hAnsi="Courier New" w:cs="Courier New"/>
+        </w:rPr>
+        <w:t>) RETURNS void AS 'DELETE FROM "</w:t>
+      </w:r>
+      <w:r>
+        <w:rPr>
+          <w:rFonts w:ascii="Courier New" w:hAnsi="Courier New" w:cs="Courier New"/>
+        </w:rPr>
+        <w:t>Ingredient</w:t>
+      </w:r>
+      <w:r>
+        <w:rPr>
+          <w:rFonts w:ascii="Courier New" w:hAnsi="Courier New" w:cs="Courier New"/>
+        </w:rPr>
+        <w:t>_Supplier</w:t>
+      </w:r>
+      <w:r>
+        <w:rPr>
+          <w:rFonts w:ascii="Courier New" w:hAnsi="Courier New" w:cs="Courier New"/>
+        </w:rPr>
+        <w:t xml:space="preserve">" WHERE </w:t>
+      </w:r>
+      <w:r>
+        <w:rPr>
+          <w:rFonts w:ascii="Courier New" w:hAnsi="Courier New" w:cs="Courier New"/>
+        </w:rPr>
+        <w:t>LOWER(supplier)</w:t>
+      </w:r>
+      <w:r>
+        <w:rPr>
+          <w:rFonts w:ascii="Courier New" w:hAnsi="Courier New" w:cs="Courier New"/>
+        </w:rPr>
+        <w:t>=</w:t>
+      </w:r>
+      <w:r>
+        <w:rPr>
+          <w:rFonts w:ascii="Courier New" w:hAnsi="Courier New" w:cs="Courier New"/>
+        </w:rPr>
+        <w:t>LOWER(</w:t>
+      </w:r>
+      <w:r>
+        <w:rPr>
+          <w:rFonts w:ascii="Courier New" w:hAnsi="Courier New" w:cs="Courier New"/>
+        </w:rPr>
+        <w:t>"</w:t>
+      </w:r>
+      <w:r>
+        <w:rPr>
+          <w:rFonts w:ascii="Courier New" w:hAnsi="Courier New" w:cs="Courier New"/>
+        </w:rPr>
+        <w:t>Supplier</w:t>
+      </w:r>
+      <w:r>
+        <w:rPr>
+          <w:rFonts w:ascii="Courier New" w:hAnsi="Courier New" w:cs="Courier New"/>
+        </w:rPr>
+        <w:t>"</w:t>
+      </w:r>
+      <w:r>
+        <w:rPr>
+          <w:rFonts w:ascii="Courier New" w:hAnsi="Courier New" w:cs="Courier New"/>
+        </w:rPr>
+        <w:t>)</w:t>
+      </w:r>
+      <w:r>
+        <w:rPr>
+          <w:rFonts w:ascii="Courier New" w:hAnsi="Courier New" w:cs="Courier New"/>
+        </w:rPr>
+        <w:t xml:space="preserve"> AND </w:t>
+      </w:r>
+      <w:r>
+        <w:rPr>
+          <w:rFonts w:ascii="Courier New" w:hAnsi="Courier New" w:cs="Courier New"/>
+        </w:rPr>
+        <w:t>LOWER(</w:t>
+      </w:r>
+      <w:r>
+        <w:rPr>
+          <w:rFonts w:ascii="Courier New" w:hAnsi="Courier New" w:cs="Courier New"/>
+        </w:rPr>
+        <w:t>ing_name</w:t>
+      </w:r>
+      <w:r>
+        <w:rPr>
+          <w:rFonts w:ascii="Courier New" w:hAnsi="Courier New" w:cs="Courier New"/>
+        </w:rPr>
+        <w:t>)</w:t>
+      </w:r>
+      <w:r>
+        <w:rPr>
+          <w:rFonts w:ascii="Courier New" w:hAnsi="Courier New" w:cs="Courier New"/>
+        </w:rPr>
+        <w:t>=</w:t>
+      </w:r>
+      <w:r>
+        <w:rPr>
+          <w:rFonts w:ascii="Courier New" w:hAnsi="Courier New" w:cs="Courier New"/>
+        </w:rPr>
+        <w:t>LOWER(</w:t>
+      </w:r>
+      <w:r>
+        <w:rPr>
+          <w:rFonts w:ascii="Courier New" w:hAnsi="Courier New" w:cs="Courier New"/>
+        </w:rPr>
+        <w:t>"</w:t>
+      </w:r>
+      <w:r>
+        <w:rPr>
+          <w:rFonts w:ascii="Courier New" w:hAnsi="Courier New" w:cs="Courier New"/>
+        </w:rPr>
+        <w:t>Ing_Name</w:t>
+      </w:r>
+      <w:r>
+        <w:rPr>
+          <w:rFonts w:ascii="Courier New" w:hAnsi="Courier New" w:cs="Courier New"/>
+        </w:rPr>
+        <w:t>"</w:t>
+      </w:r>
+      <w:r>
+        <w:rPr>
+          <w:rFonts w:ascii="Courier New" w:hAnsi="Courier New" w:cs="Courier New"/>
+        </w:rPr>
+        <w:t>)</w:t>
+      </w:r>
+      <w:r>
+        <w:rPr>
+          <w:rFonts w:ascii="Courier New" w:hAnsi="Courier New" w:cs="Courier New"/>
+        </w:rPr>
+        <w:t>;' LANGUAGE 'sql';</w:t>
+      </w:r>
+    </w:p>
+    <w:p>
+      <w:pPr>
+        <w:pStyle w:val="Body"/>
+        <w:rPr>
+          <w:rFonts w:ascii="Courier New" w:hAnsi="Courier New" w:cs="Courier New"/>
+        </w:rPr>
+      </w:pPr>
+    </w:p>
+    <w:p>
+      <w:pPr>
+        <w:pStyle w:val="Body"/>
+        <w:rPr>
+          <w:rFonts w:ascii="Courier New" w:hAnsi="Courier New" w:cs="Courier New"/>
+        </w:rPr>
+      </w:pPr>
+      <w:r>
+        <w:rPr>
+          <w:rFonts w:ascii="Courier New" w:hAnsi="Courier New" w:cs="Courier New"/>
+        </w:rPr>
+        <w:t>CREATE FUNCTION "</w:t>
+      </w:r>
+      <w:r>
+        <w:rPr>
+          <w:rFonts w:ascii="Courier New" w:hAnsi="Courier New" w:cs="Courier New"/>
+          <w:b/>
+          <w:bCs/>
+          <w:color w:val="FF0000"/>
+        </w:rPr>
+        <w:t>spIngredient_Supplier_getNumberOfSuppliers</w:t>
+      </w:r>
+      <w:r>
+        <w:rPr>
+          <w:rFonts w:ascii="Courier New" w:hAnsi="Courier New" w:cs="Courier New"/>
+        </w:rPr>
+        <w:t xml:space="preserve">"(in ing_name varchar, out num_supplier bigint) RETURNS bigint AS 'SELECT COUNT(*) FROM "Ingredient_Supplier" WHERE </w:t>
+      </w:r>
+      <w:r>
+        <w:rPr>
+          <w:rFonts w:ascii="Courier New" w:hAnsi="Courier New" w:cs="Courier New"/>
+        </w:rPr>
+        <w:t>LOWER(</w:t>
+      </w:r>
+      <w:r>
+        <w:rPr>
+          <w:rFonts w:ascii="Courier New" w:hAnsi="Courier New" w:cs="Courier New"/>
+        </w:rPr>
+        <w:t>ing_name</w:t>
+      </w:r>
+      <w:r>
+        <w:rPr>
+          <w:rFonts w:ascii="Courier New" w:hAnsi="Courier New" w:cs="Courier New"/>
+        </w:rPr>
+        <w:t>)</w:t>
+      </w:r>
+      <w:r>
+        <w:rPr>
+          <w:rFonts w:ascii="Courier New" w:hAnsi="Courier New" w:cs="Courier New"/>
+        </w:rPr>
+        <w:t>=</w:t>
+      </w:r>
+      <w:r>
+        <w:rPr>
+          <w:rFonts w:ascii="Courier New" w:hAnsi="Courier New" w:cs="Courier New"/>
+        </w:rPr>
+        <w:t>LOWER(</w:t>
+      </w:r>
+      <w:r>
+        <w:rPr>
+          <w:rFonts w:ascii="Courier New" w:hAnsi="Courier New" w:cs="Courier New"/>
+        </w:rPr>
+        <w:t>"Ing_Name"</w:t>
+      </w:r>
+      <w:r>
+        <w:rPr>
+          <w:rFonts w:ascii="Courier New" w:hAnsi="Courier New" w:cs="Courier New"/>
+        </w:rPr>
+        <w:t>)</w:t>
+      </w:r>
+      <w:r>
+        <w:rPr>
+          <w:rFonts w:ascii="Courier New" w:hAnsi="Courier New" w:cs="Courier New"/>
+        </w:rPr>
+        <w:t>;' LANGUAGE 'sql';</w:t>
+      </w:r>
+    </w:p>
+    <w:p>
+      <w:pPr>
+        <w:pStyle w:val="Body"/>
+      </w:pPr>
+    </w:p>
+    <w:p>
+      <w:pPr>
+        <w:pStyle w:val="Body"/>
+      </w:pPr>
+    </w:p>
+    <w:p>
+      <w:pPr>
+        <w:pStyle w:val="Body"/>
+      </w:pPr>
+    </w:p>
+    <w:p>
+      <w:pPr>
+        <w:pStyle w:val="Body"/>
+      </w:pPr>
+    </w:p>
+    <w:p>
+      <w:pPr>
+        <w:pStyle w:val="Body"/>
+      </w:pPr>
+    </w:p>
+    <w:p>
+      <w:pPr>
+        <w:pStyle w:val="Body"/>
+      </w:pPr>
+    </w:p>
+    <w:p>
+      <w:pPr>
+        <w:pStyle w:val="Body"/>
+      </w:pPr>
+    </w:p>
+    <w:p>
+      <w:pPr>
+        <w:pStyle w:val="Body"/>
+      </w:pPr>
+    </w:p>
+    <w:p>
+      <w:pPr>
+        <w:pStyle w:val="Body"/>
+      </w:pPr>
+    </w:p>
+    <w:p>
+      <w:pPr>
+        <w:pStyle w:val="Body"/>
+        <w:rPr>
+          <w:rFonts w:ascii="Courier New" w:hAnsi="Courier New" w:cs="Courier New"/>
+          <w:b/>
+          <w:bCs/>
+          <w:u w:val="single"/>
+        </w:rPr>
+      </w:pPr>
+      <w:r>
+        <w:rPr>
+          <w:rFonts w:ascii="Courier New" w:hAnsi="Courier New" w:cs="Courier New"/>
+          <w:b/>
+          <w:bCs/>
+          <w:u w:val="single"/>
+        </w:rPr>
+        <w:lastRenderedPageBreak/>
+        <w:t>INGREDIENT_SUPPLIER</w:t>
+      </w:r>
+      <w:r>
+        <w:rPr>
+          <w:rFonts w:ascii="Courier New" w:hAnsi="Courier New" w:cs="Courier New"/>
+          <w:b/>
+          <w:bCs/>
+          <w:u w:val="single"/>
+        </w:rPr>
+        <w:t xml:space="preserve"> STORED PROCEDURES</w:t>
+      </w:r>
+    </w:p>
+    <w:p>
+      <w:pPr>
+        <w:pStyle w:val="Body"/>
+      </w:pPr>
+    </w:p>
+    <w:p>
+      <w:pPr>
+        <w:pStyle w:val="Body"/>
+        <w:rPr>
+          <w:rFonts w:ascii="Courier New" w:hAnsi="Courier New" w:cs="Courier New"/>
+        </w:rPr>
+      </w:pPr>
+      <w:r>
+        <w:rPr>
+          <w:rFonts w:ascii="Courier New" w:hAnsi="Courier New" w:cs="Courier New"/>
+        </w:rPr>
+        <w:t>CREATE FUNCTION "</w:t>
+      </w:r>
+      <w:r>
+        <w:rPr>
+          <w:rFonts w:ascii="Courier New" w:hAnsi="Courier New" w:cs="Courier New"/>
+          <w:b/>
+          <w:bCs/>
+          <w:color w:val="FF0000"/>
+        </w:rPr>
+        <w:t>sp</w:t>
+      </w:r>
+      <w:r>
+        <w:rPr>
+          <w:rFonts w:ascii="Courier New" w:hAnsi="Courier New" w:cs="Courier New"/>
+          <w:b/>
+          <w:bCs/>
+          <w:color w:val="FF0000"/>
+        </w:rPr>
+        <w:t>Customer_Transaction</w:t>
+      </w:r>
+      <w:r>
+        <w:rPr>
+          <w:rFonts w:ascii="Courier New" w:hAnsi="Courier New" w:cs="Courier New"/>
+          <w:b/>
+          <w:bCs/>
+          <w:color w:val="FF0000"/>
+        </w:rPr>
+        <w:t>_GetAll</w:t>
+      </w:r>
+      <w:r>
+        <w:rPr>
+          <w:rFonts w:ascii="Courier New" w:hAnsi="Courier New" w:cs="Courier New"/>
+        </w:rPr>
+        <w:t>"() RETURNS SETOF "</w:t>
+      </w:r>
+      <w:r>
+        <w:rPr>
+          <w:rFonts w:ascii="Courier New" w:hAnsi="Courier New" w:cs="Courier New"/>
+        </w:rPr>
+        <w:t>Customer_Transaction</w:t>
+      </w:r>
+      <w:r>
+        <w:rPr>
+          <w:rFonts w:ascii="Courier New" w:hAnsi="Courier New" w:cs="Courier New"/>
+        </w:rPr>
+        <w:t>" AS 'SELECT * FROM "</w:t>
+      </w:r>
+      <w:r>
+        <w:rPr>
+          <w:rFonts w:ascii="Courier New" w:hAnsi="Courier New" w:cs="Courier New"/>
+        </w:rPr>
+        <w:t>Customer_Transaction</w:t>
+      </w:r>
+      <w:r>
+        <w:rPr>
+          <w:rFonts w:ascii="Courier New" w:hAnsi="Courier New" w:cs="Courier New"/>
+        </w:rPr>
         <w:t>";' LANGUAGE 'sql';</w:t>
       </w:r>
+    </w:p>
+    <w:p>
+      <w:pPr>
+        <w:pStyle w:val="Body"/>
+        <w:rPr>
+          <w:rFonts w:ascii="Courier New" w:hAnsi="Courier New" w:cs="Courier New"/>
+        </w:rPr>
+      </w:pPr>
+    </w:p>
+    <w:p>
+      <w:pPr>
+        <w:pStyle w:val="Body"/>
+        <w:rPr>
+          <w:rFonts w:ascii="Courier New" w:hAnsi="Courier New" w:cs="Courier New"/>
+        </w:rPr>
+      </w:pPr>
+      <w:r>
+        <w:rPr>
+          <w:rFonts w:ascii="Courier New" w:hAnsi="Courier New" w:cs="Courier New"/>
+        </w:rPr>
+        <w:t>CREATE FUNCTION "</w:t>
+      </w:r>
+      <w:r>
+        <w:rPr>
+          <w:rFonts w:ascii="Courier New" w:hAnsi="Courier New" w:cs="Courier New"/>
+          <w:b/>
+          <w:bCs/>
+          <w:color w:val="FF0000"/>
+        </w:rPr>
+        <w:t>sp</w:t>
+      </w:r>
+      <w:r>
+        <w:rPr>
+          <w:rFonts w:ascii="Courier New" w:hAnsi="Courier New" w:cs="Courier New"/>
+          <w:b/>
+          <w:bCs/>
+          <w:color w:val="FF0000"/>
+        </w:rPr>
+        <w:t>Customer_Transaction</w:t>
+      </w:r>
+      <w:r>
+        <w:rPr>
+          <w:rFonts w:ascii="Courier New" w:hAnsi="Courier New" w:cs="Courier New"/>
+          <w:b/>
+          <w:bCs/>
+          <w:color w:val="FF0000"/>
+        </w:rPr>
+        <w:t>_GetById</w:t>
+      </w:r>
+      <w:r>
+        <w:rPr>
+          <w:rFonts w:ascii="Courier New" w:hAnsi="Courier New" w:cs="Courier New"/>
+        </w:rPr>
+        <w:t>"(</w:t>
+      </w:r>
+      <w:r>
+        <w:rPr>
+          <w:rFonts w:ascii="Courier New" w:hAnsi="Courier New" w:cs="Courier New"/>
+        </w:rPr>
+        <w:t>user_id</w:t>
+      </w:r>
+      <w:r>
+        <w:rPr>
+          <w:rFonts w:ascii="Courier New" w:hAnsi="Courier New" w:cs="Courier New"/>
+        </w:rPr>
+        <w:t xml:space="preserve"> in</w:t>
+      </w:r>
+      <w:r>
+        <w:rPr>
+          <w:rFonts w:ascii="Courier New" w:hAnsi="Courier New" w:cs="Courier New"/>
+        </w:rPr>
+        <w:t>t, tran_id int</w:t>
+      </w:r>
+      <w:r>
+        <w:rPr>
+          <w:rFonts w:ascii="Courier New" w:hAnsi="Courier New" w:cs="Courier New"/>
+        </w:rPr>
+        <w:t>) RETURNS "</w:t>
+      </w:r>
+      <w:r>
+        <w:rPr>
+          <w:rFonts w:ascii="Courier New" w:hAnsi="Courier New" w:cs="Courier New"/>
+        </w:rPr>
+        <w:t>Customer_Transaction</w:t>
+      </w:r>
+      <w:r>
+        <w:rPr>
+          <w:rFonts w:ascii="Courier New" w:hAnsi="Courier New" w:cs="Courier New"/>
+        </w:rPr>
+        <w:t>" AS 'SELECT * FROM "</w:t>
+      </w:r>
+      <w:r>
+        <w:rPr>
+          <w:rFonts w:ascii="Courier New" w:hAnsi="Courier New" w:cs="Courier New"/>
+        </w:rPr>
+        <w:t>Customer_Transaction</w:t>
+      </w:r>
+      <w:r>
+        <w:rPr>
+          <w:rFonts w:ascii="Courier New" w:hAnsi="Courier New" w:cs="Courier New"/>
+        </w:rPr>
+        <w:t xml:space="preserve">" WHERE </w:t>
+      </w:r>
+      <w:r>
+        <w:rPr>
+          <w:rFonts w:ascii="Courier New" w:hAnsi="Courier New" w:cs="Courier New"/>
+        </w:rPr>
+        <w:t>user_id</w:t>
+      </w:r>
+      <w:r>
+        <w:rPr>
+          <w:rFonts w:ascii="Courier New" w:hAnsi="Courier New" w:cs="Courier New"/>
+        </w:rPr>
+        <w:t>="User_ID"</w:t>
+      </w:r>
+      <w:r>
+        <w:rPr>
+          <w:rFonts w:ascii="Courier New" w:hAnsi="Courier New" w:cs="Courier New"/>
+        </w:rPr>
+        <w:t xml:space="preserve"> AND tran_id=</w:t>
+      </w:r>
+      <w:r>
+        <w:rPr>
+          <w:rFonts w:ascii="Courier New" w:hAnsi="Courier New" w:cs="Courier New"/>
+        </w:rPr>
+        <w:t>"</w:t>
+      </w:r>
+      <w:r>
+        <w:rPr>
+          <w:rFonts w:ascii="Courier New" w:hAnsi="Courier New" w:cs="Courier New"/>
+        </w:rPr>
+        <w:t>Transaction_ID</w:t>
+      </w:r>
+      <w:r>
+        <w:rPr>
+          <w:rFonts w:ascii="Courier New" w:hAnsi="Courier New" w:cs="Courier New"/>
+        </w:rPr>
+        <w:t>"</w:t>
+      </w:r>
+      <w:r>
+        <w:rPr>
+          <w:rFonts w:ascii="Courier New" w:hAnsi="Courier New" w:cs="Courier New"/>
+        </w:rPr>
+        <w:t>;' LANGUAGE 'sql';</w:t>
+      </w:r>
+    </w:p>
+    <w:p>
+      <w:pPr>
+        <w:pStyle w:val="Body"/>
+      </w:pPr>
+    </w:p>
+    <w:p>
+      <w:pPr>
+        <w:pStyle w:val="Body"/>
+        <w:rPr>
+          <w:rFonts w:ascii="Courier New" w:hAnsi="Courier New" w:cs="Courier New"/>
+        </w:rPr>
+      </w:pPr>
+      <w:r>
+        <w:rPr>
+          <w:rFonts w:ascii="Courier New" w:hAnsi="Courier New" w:cs="Courier New"/>
+        </w:rPr>
+        <w:t>CREATE FUNCTION "</w:t>
+      </w:r>
+      <w:r>
+        <w:rPr>
+          <w:rFonts w:ascii="Courier New" w:hAnsi="Courier New" w:cs="Courier New"/>
+          <w:b/>
+          <w:bCs/>
+          <w:color w:val="FF0000"/>
+        </w:rPr>
+        <w:t>sp</w:t>
+      </w:r>
+      <w:r>
+        <w:rPr>
+          <w:rFonts w:ascii="Courier New" w:hAnsi="Courier New" w:cs="Courier New"/>
+          <w:b/>
+          <w:bCs/>
+          <w:color w:val="FF0000"/>
+        </w:rPr>
+        <w:t>Customer_Transaction</w:t>
+      </w:r>
+      <w:r>
+        <w:rPr>
+          <w:rFonts w:ascii="Courier New" w:hAnsi="Courier New" w:cs="Courier New"/>
+          <w:b/>
+          <w:bCs/>
+          <w:color w:val="FF0000"/>
+        </w:rPr>
+        <w:t>_InsertValue</w:t>
+      </w:r>
+      <w:r>
+        <w:rPr>
+          <w:rFonts w:ascii="Courier New" w:hAnsi="Courier New" w:cs="Courier New"/>
+        </w:rPr>
+        <w:t>"(user_id int,</w:t>
+      </w:r>
+      <w:r>
+        <w:rPr>
+          <w:rFonts w:ascii="Courier New" w:hAnsi="Courier New" w:cs="Courier New"/>
+        </w:rPr>
+        <w:t xml:space="preserve"> tran_id int</w:t>
+      </w:r>
+      <w:r>
+        <w:rPr>
+          <w:rFonts w:ascii="Courier New" w:hAnsi="Courier New" w:cs="Courier New"/>
+        </w:rPr>
+        <w:t>) RETURNS void AS 'INSERT INTO "</w:t>
+      </w:r>
+      <w:r>
+        <w:rPr>
+          <w:rFonts w:ascii="Courier New" w:hAnsi="Courier New" w:cs="Courier New"/>
+        </w:rPr>
+        <w:t>Customer_Transaction</w:t>
+      </w:r>
+      <w:r>
+        <w:rPr>
+          <w:rFonts w:ascii="Courier New" w:hAnsi="Courier New" w:cs="Courier New"/>
+        </w:rPr>
+        <w:t>"("User_ID", "</w:t>
+      </w:r>
+      <w:r>
+        <w:rPr>
+          <w:rFonts w:ascii="Courier New" w:hAnsi="Courier New" w:cs="Courier New"/>
+        </w:rPr>
+        <w:t>Transaction_ID</w:t>
+      </w:r>
+      <w:r>
+        <w:rPr>
+          <w:rFonts w:ascii="Courier New" w:hAnsi="Courier New" w:cs="Courier New"/>
+        </w:rPr>
+        <w:t xml:space="preserve">") VALUES (user_id, </w:t>
+      </w:r>
+      <w:r>
+        <w:rPr>
+          <w:rFonts w:ascii="Courier New" w:hAnsi="Courier New" w:cs="Courier New"/>
+        </w:rPr>
+        <w:t>tran_id</w:t>
+      </w:r>
+      <w:r>
+        <w:rPr>
+          <w:rFonts w:ascii="Courier New" w:hAnsi="Courier New" w:cs="Courier New"/>
+        </w:rPr>
+        <w:t>);' LANGUAGE 'sql';</w:t>
+      </w:r>
+    </w:p>
+    <w:p>
+      <w:pPr>
+        <w:pStyle w:val="Body"/>
+      </w:pPr>
+    </w:p>
+    <w:p>
+      <w:pPr>
+        <w:pStyle w:val="Body"/>
+        <w:rPr>
+          <w:rFonts w:ascii="Courier New" w:hAnsi="Courier New" w:cs="Courier New"/>
+        </w:rPr>
+      </w:pPr>
+      <w:r>
+        <w:rPr>
+          <w:rFonts w:ascii="Courier New" w:hAnsi="Courier New" w:cs="Courier New"/>
+        </w:rPr>
+        <w:t>CREATE FUNCTION "</w:t>
+      </w:r>
+      <w:r>
+        <w:rPr>
+          <w:rFonts w:ascii="Courier New" w:hAnsi="Courier New" w:cs="Courier New"/>
+          <w:b/>
+          <w:bCs/>
+          <w:color w:val="FF0000"/>
+        </w:rPr>
+        <w:t>sp</w:t>
+      </w:r>
+      <w:r>
+        <w:rPr>
+          <w:rFonts w:ascii="Courier New" w:hAnsi="Courier New" w:cs="Courier New"/>
+          <w:b/>
+          <w:bCs/>
+          <w:color w:val="FF0000"/>
+        </w:rPr>
+        <w:t>Customer_Transaction</w:t>
+      </w:r>
+      <w:r>
+        <w:rPr>
+          <w:rFonts w:ascii="Courier New" w:hAnsi="Courier New" w:cs="Courier New"/>
+          <w:b/>
+          <w:bCs/>
+          <w:color w:val="FF0000"/>
+        </w:rPr>
+        <w:t>_DeleteById</w:t>
+      </w:r>
+      <w:r>
+        <w:rPr>
+          <w:rFonts w:ascii="Courier New" w:hAnsi="Courier New" w:cs="Courier New"/>
+        </w:rPr>
+        <w:t>"(user_id int</w:t>
+      </w:r>
+      <w:r>
+        <w:rPr>
+          <w:rFonts w:ascii="Courier New" w:hAnsi="Courier New" w:cs="Courier New"/>
+        </w:rPr>
+        <w:t>, tran_id</w:t>
+      </w:r>
+      <w:r>
+        <w:rPr>
+          <w:rFonts w:ascii="Courier New" w:hAnsi="Courier New" w:cs="Courier New"/>
+        </w:rPr>
+        <w:t xml:space="preserve"> int</w:t>
+      </w:r>
+      <w:r>
+        <w:rPr>
+          <w:rFonts w:ascii="Courier New" w:hAnsi="Courier New" w:cs="Courier New"/>
+        </w:rPr>
+        <w:t>) RETURNS void AS 'DELETE FROM "</w:t>
+      </w:r>
+      <w:r>
+        <w:rPr>
+          <w:rFonts w:ascii="Courier New" w:hAnsi="Courier New" w:cs="Courier New"/>
+        </w:rPr>
+        <w:t>Customer_Transaction</w:t>
+      </w:r>
+      <w:r>
+        <w:rPr>
+          <w:rFonts w:ascii="Courier New" w:hAnsi="Courier New" w:cs="Courier New"/>
+        </w:rPr>
+        <w:t>" WHERE</w:t>
+      </w:r>
+      <w:r>
+        <w:rPr>
+          <w:rFonts w:ascii="Courier New" w:hAnsi="Courier New" w:cs="Courier New"/>
+        </w:rPr>
+        <w:t xml:space="preserve"> </w:t>
+      </w:r>
+      <w:r>
+        <w:rPr>
+          <w:rFonts w:ascii="Courier New" w:hAnsi="Courier New" w:cs="Courier New"/>
+        </w:rPr>
+        <w:t>user_id="User_ID"</w:t>
+      </w:r>
+      <w:r>
+        <w:rPr>
+          <w:rFonts w:ascii="Courier New" w:hAnsi="Courier New" w:cs="Courier New"/>
+        </w:rPr>
+        <w:t xml:space="preserve"> AND tran_id</w:t>
+      </w:r>
+      <w:r>
+        <w:rPr>
+          <w:rFonts w:ascii="Courier New" w:hAnsi="Courier New" w:cs="Courier New"/>
+        </w:rPr>
+        <w:t>="</w:t>
+      </w:r>
+      <w:r>
+        <w:rPr>
+          <w:rFonts w:ascii="Courier New" w:hAnsi="Courier New" w:cs="Courier New"/>
+        </w:rPr>
+        <w:t>Transaction</w:t>
+      </w:r>
+      <w:r>
+        <w:rPr>
+          <w:rFonts w:ascii="Courier New" w:hAnsi="Courier New" w:cs="Courier New"/>
+        </w:rPr>
+        <w:t>_ID"</w:t>
+      </w:r>
+      <w:r>
+        <w:rPr>
+          <w:rFonts w:ascii="Courier New" w:hAnsi="Courier New" w:cs="Courier New"/>
+        </w:rPr>
+        <w:t>;' LANGUAGE 'sql';</w:t>
+      </w:r>
+    </w:p>
+    <w:p>
+      <w:pPr>
+        <w:pStyle w:val="Body"/>
+      </w:pPr>
+    </w:p>
+    <w:p>
+      <w:pPr>
+        <w:pStyle w:val="Body"/>
+        <w:rPr>
+          <w:rFonts w:ascii="Courier New" w:hAnsi="Courier New" w:cs="Courier New"/>
+          <w:b/>
+          <w:bCs/>
+          <w:u w:val="single"/>
+        </w:rPr>
+      </w:pPr>
+      <w:r>
+        <w:rPr>
+          <w:rFonts w:ascii="Courier New" w:hAnsi="Courier New" w:cs="Courier New"/>
+          <w:b/>
+          <w:bCs/>
+          <w:u w:val="single"/>
+        </w:rPr>
+        <w:t>ORDER_DISH</w:t>
+      </w:r>
+      <w:r>
+        <w:rPr>
+          <w:rFonts w:ascii="Courier New" w:hAnsi="Courier New" w:cs="Courier New"/>
+          <w:b/>
+          <w:bCs/>
+          <w:u w:val="single"/>
+        </w:rPr>
+        <w:t>_SUPPLIER</w:t>
+      </w:r>
+      <w:r>
+        <w:rPr>
+          <w:rFonts w:ascii="Courier New" w:hAnsi="Courier New" w:cs="Courier New"/>
+          <w:b/>
+          <w:bCs/>
+          <w:u w:val="single"/>
+        </w:rPr>
+        <w:t xml:space="preserve"> STORED PROCEDURES</w:t>
+      </w:r>
+    </w:p>
+    <w:p>
+      <w:pPr>
+        <w:pStyle w:val="Body"/>
+      </w:pPr>
+    </w:p>
+    <w:p>
+      <w:pPr>
+        <w:pStyle w:val="Body"/>
+        <w:rPr>
+          <w:rFonts w:ascii="Courier New" w:hAnsi="Courier New" w:cs="Courier New"/>
+        </w:rPr>
+      </w:pPr>
+      <w:r>
+        <w:rPr>
+          <w:rFonts w:ascii="Courier New" w:hAnsi="Courier New" w:cs="Courier New"/>
+        </w:rPr>
+        <w:t>CREATE FUNCTION "</w:t>
+      </w:r>
+      <w:bookmarkStart w:id="4" w:name="OLE_LINK5"/>
+      <w:bookmarkStart w:id="5" w:name="OLE_LINK6"/>
+      <w:r>
+        <w:rPr>
+          <w:rFonts w:ascii="Courier New" w:hAnsi="Courier New" w:cs="Courier New"/>
+          <w:b/>
+          <w:bCs/>
+          <w:color w:val="FF0000"/>
+        </w:rPr>
+        <w:t>spOrder_Dish_GetAll</w:t>
+      </w:r>
+      <w:bookmarkEnd w:id="4"/>
+      <w:bookmarkEnd w:id="5"/>
+      <w:r>
+        <w:rPr>
+          <w:rFonts w:ascii="Courier New" w:hAnsi="Courier New" w:cs="Courier New"/>
+        </w:rPr>
+        <w:t>"() RETURNS SETOF "Order_Dish" AS 'SELECT * FROM "Order_Dish";' LANGUAGE 'sql';</w:t>
+      </w:r>
+    </w:p>
+    <w:p>
+      <w:pPr>
+        <w:pStyle w:val="Body"/>
+        <w:rPr>
+          <w:rFonts w:ascii="Courier New" w:hAnsi="Courier New" w:cs="Courier New"/>
+        </w:rPr>
+      </w:pPr>
+    </w:p>
+    <w:p>
+      <w:pPr>
+        <w:pStyle w:val="Body"/>
+        <w:rPr>
+          <w:rFonts w:ascii="Courier New" w:hAnsi="Courier New" w:cs="Courier New"/>
+        </w:rPr>
+      </w:pPr>
+      <w:r>
+        <w:rPr>
+          <w:rFonts w:ascii="Courier New" w:hAnsi="Courier New" w:cs="Courier New"/>
+        </w:rPr>
+        <w:t>CREATE FUNCTION "</w:t>
+      </w:r>
+      <w:r>
+        <w:rPr>
+          <w:rFonts w:ascii="Courier New" w:hAnsi="Courier New" w:cs="Courier New"/>
+          <w:b/>
+          <w:bCs/>
+          <w:color w:val="FF0000"/>
+        </w:rPr>
+        <w:t>spOrder_Dish_GetById</w:t>
+      </w:r>
+      <w:r>
+        <w:rPr>
+          <w:rFonts w:ascii="Courier New" w:hAnsi="Courier New" w:cs="Courier New"/>
+        </w:rPr>
+        <w:t>"(order_id int, dish_id int) RETURNS "Order_Dish" AS 'SELECT * FROM "Order_Dish" WHERE order_id="Order_ID" AND dish_id="Dish_ID";' LANGUAGE 'sql';</w:t>
+      </w:r>
+    </w:p>
+    <w:p>
+      <w:pPr>
+        <w:pStyle w:val="Body"/>
+        <w:rPr>
+          <w:rFonts w:ascii="Courier New" w:hAnsi="Courier New" w:cs="Courier New"/>
+        </w:rPr>
+      </w:pPr>
+    </w:p>
+    <w:p>
+      <w:pPr>
+        <w:pStyle w:val="Body"/>
+        <w:rPr>
+          <w:rFonts w:ascii="Courier New" w:hAnsi="Courier New" w:cs="Courier New"/>
+        </w:rPr>
+      </w:pPr>
+      <w:r>
+        <w:rPr>
+          <w:rFonts w:ascii="Courier New" w:hAnsi="Courier New" w:cs="Courier New"/>
+        </w:rPr>
+        <w:t>CREATE FUNCTION "</w:t>
+      </w:r>
+      <w:r>
+        <w:rPr>
+          <w:rFonts w:ascii="Courier New" w:hAnsi="Courier New" w:cs="Courier New"/>
+          <w:b/>
+          <w:bCs/>
+          <w:color w:val="FF0000"/>
+        </w:rPr>
+        <w:t>spOrder_Dish_InsertValue</w:t>
+      </w:r>
+      <w:r>
+        <w:rPr>
+          <w:rFonts w:ascii="Courier New" w:hAnsi="Courier New" w:cs="Courier New"/>
+        </w:rPr>
+        <w:t>"(order_id int, dish_id int) RETURNS void AS 'INSERT INTO "Order_Dish"("Order_ID", "Dish_ID") VALUES (order_id, dish_id);' LANGUAGE 'sql';</w:t>
+      </w:r>
+    </w:p>
+    <w:p>
+      <w:pPr>
+        <w:pStyle w:val="Body"/>
+        <w:rPr>
+          <w:rFonts w:ascii="Courier New" w:hAnsi="Courier New" w:cs="Courier New"/>
+        </w:rPr>
+      </w:pPr>
+    </w:p>
+    <w:p>
+      <w:pPr>
+        <w:pStyle w:val="Body"/>
+        <w:rPr>
+          <w:rFonts w:ascii="Courier New" w:hAnsi="Courier New" w:cs="Courier New"/>
+        </w:rPr>
+      </w:pPr>
+      <w:r>
+        <w:rPr>
+          <w:rFonts w:ascii="Courier New" w:hAnsi="Courier New" w:cs="Courier New"/>
+        </w:rPr>
+        <w:t>CREATE FUNCTION "</w:t>
+      </w:r>
+      <w:r>
+        <w:rPr>
+          <w:rFonts w:ascii="Courier New" w:hAnsi="Courier New" w:cs="Courier New"/>
+          <w:b/>
+          <w:bCs/>
+          <w:color w:val="FF0000"/>
+        </w:rPr>
+        <w:t>spOrder_Dish_DeleteById</w:t>
+      </w:r>
+      <w:r>
+        <w:rPr>
+          <w:rFonts w:ascii="Courier New" w:hAnsi="Courier New" w:cs="Courier New"/>
+        </w:rPr>
+        <w:t>"(order_id int, dish_id int) RETURNS void AS 'DELETE FROM "Order_Dish" WHERE order_id="Order_ID" AND dish_id="Dish_ID";' LANGUAGE 'sql';</w:t>
+      </w:r>
+    </w:p>
+    <w:p>
+      <w:pPr>
+        <w:pStyle w:val="Body"/>
+        <w:rPr>
+          <w:rFonts w:ascii="Courier New" w:hAnsi="Courier New" w:cs="Courier New"/>
+        </w:rPr>
+      </w:pPr>
+    </w:p>
+    <w:p>
+      <w:pPr>
+        <w:pStyle w:val="Body"/>
+      </w:pPr>
+      <w:r>
+        <w:rPr>
+          <w:rFonts w:ascii="Courier New" w:hAnsi="Courier New" w:cs="Courier New"/>
+        </w:rPr>
+        <w:t>CREATE FUNCTION "</w:t>
+      </w:r>
+      <w:r>
+        <w:rPr>
+          <w:rFonts w:ascii="Courier New" w:hAnsi="Courier New" w:cs="Courier New"/>
+          <w:b/>
+          <w:bCs/>
+          <w:color w:val="FF0000"/>
+        </w:rPr>
+        <w:t>spOrder_Dish_getNumberOfDishes</w:t>
+      </w:r>
+      <w:r>
+        <w:rPr>
+          <w:rFonts w:ascii="Courier New" w:hAnsi="Courier New" w:cs="Courier New"/>
+        </w:rPr>
+        <w:t>"(in order_id int, out num_dishes bigint) RETURNS bigint AS 'SELECT COUNT(*) FROM "Order_Dish" WHERE order_id="Order_ID"' LANGUAGE 'sql';</w:t>
+      </w:r>
+    </w:p>
+    <w:p>
+      <w:pPr>
+        <w:pStyle w:val="Body"/>
+      </w:pPr>
+    </w:p>
+    <w:p>
+      <w:pPr>
+        <w:pStyle w:val="Body"/>
+      </w:pPr>
+    </w:p>
+    <w:p>
+      <w:pPr>
+        <w:pStyle w:val="Body"/>
+      </w:pPr>
+    </w:p>
+    <w:p>
+      <w:pPr>
+        <w:pStyle w:val="Body"/>
+      </w:pPr>
+    </w:p>
+    <w:p>
+      <w:pPr>
+        <w:pStyle w:val="Body"/>
+      </w:pPr>
+    </w:p>
+    <w:p>
+      <w:pPr>
+        <w:pStyle w:val="Body"/>
+      </w:pPr>
+    </w:p>
+    <w:p>
+      <w:pPr>
+        <w:pStyle w:val="Body"/>
+      </w:pPr>
+    </w:p>
+    <w:p>
+      <w:pPr>
+        <w:pStyle w:val="Body"/>
+      </w:pPr>
+    </w:p>
+    <w:p>
+      <w:pPr>
+        <w:pStyle w:val="Body"/>
+      </w:pPr>
+    </w:p>
+    <w:p>
+      <w:pPr>
+        <w:pStyle w:val="Body"/>
+      </w:pPr>
+    </w:p>
+    <w:p>
+      <w:pPr>
+        <w:pStyle w:val="Body"/>
+      </w:pPr>
+    </w:p>
+    <w:p>
+      <w:pPr>
+        <w:pStyle w:val="Body"/>
+      </w:pPr>
+    </w:p>
+    <w:p>
+      <w:pPr>
+        <w:pStyle w:val="Body"/>
+        <w:rPr>
+          <w:rFonts w:ascii="Courier New" w:hAnsi="Courier New" w:cs="Courier New"/>
+          <w:b/>
+          <w:bCs/>
+          <w:u w:val="single"/>
+        </w:rPr>
+      </w:pPr>
+      <w:r>
+        <w:rPr>
+          <w:rFonts w:ascii="Courier New" w:hAnsi="Courier New" w:cs="Courier New"/>
+          <w:b/>
+          <w:bCs/>
+          <w:u w:val="single"/>
+        </w:rPr>
+        <w:lastRenderedPageBreak/>
+        <w:t>ORDER_</w:t>
+      </w:r>
+      <w:r>
+        <w:rPr>
+          <w:rFonts w:ascii="Courier New" w:hAnsi="Courier New" w:cs="Courier New"/>
+          <w:b/>
+          <w:bCs/>
+          <w:u w:val="single"/>
+        </w:rPr>
+        <w:t>TABl</w:t>
+      </w:r>
+      <w:r>
+        <w:rPr>
+          <w:rFonts w:ascii="Courier New" w:hAnsi="Courier New" w:cs="Courier New"/>
+          <w:b/>
+          <w:bCs/>
+          <w:u w:val="single"/>
+        </w:rPr>
+        <w:t>E</w:t>
+      </w:r>
+      <w:r>
+        <w:rPr>
+          <w:rFonts w:ascii="Courier New" w:hAnsi="Courier New" w:cs="Courier New"/>
+          <w:b/>
+          <w:bCs/>
+          <w:u w:val="single"/>
+        </w:rPr>
+        <w:t>_SUPPLIER</w:t>
+      </w:r>
+      <w:r>
+        <w:rPr>
+          <w:rFonts w:ascii="Courier New" w:hAnsi="Courier New" w:cs="Courier New"/>
+          <w:b/>
+          <w:bCs/>
+          <w:u w:val="single"/>
+        </w:rPr>
+        <w:t xml:space="preserve"> STORED PROCEDURES</w:t>
+      </w:r>
+    </w:p>
+    <w:p>
+      <w:pPr>
+        <w:pStyle w:val="Body"/>
+      </w:pPr>
+    </w:p>
+    <w:p>
+      <w:pPr>
+        <w:pStyle w:val="Body"/>
+        <w:rPr>
+          <w:rFonts w:ascii="Courier New" w:hAnsi="Courier New" w:cs="Courier New"/>
+        </w:rPr>
+      </w:pPr>
+      <w:r>
+        <w:rPr>
+          <w:rFonts w:ascii="Courier New" w:hAnsi="Courier New" w:cs="Courier New"/>
+        </w:rPr>
+        <w:t>CREATE FUNCTION "</w:t>
+      </w:r>
+      <w:r>
+        <w:rPr>
+          <w:rFonts w:ascii="Courier New" w:hAnsi="Courier New" w:cs="Courier New"/>
+          <w:b/>
+          <w:bCs/>
+          <w:color w:val="FF0000"/>
+        </w:rPr>
+        <w:t>spOrder_</w:t>
+      </w:r>
+      <w:r>
+        <w:rPr>
+          <w:rFonts w:ascii="Courier New" w:hAnsi="Courier New" w:cs="Courier New"/>
+          <w:b/>
+          <w:bCs/>
+          <w:color w:val="FF0000"/>
+        </w:rPr>
+        <w:t>Table</w:t>
+      </w:r>
+      <w:r>
+        <w:rPr>
+          <w:rFonts w:ascii="Courier New" w:hAnsi="Courier New" w:cs="Courier New"/>
+          <w:b/>
+          <w:bCs/>
+          <w:color w:val="FF0000"/>
+        </w:rPr>
+        <w:t>_GetAll</w:t>
+      </w:r>
+      <w:r>
+        <w:rPr>
+          <w:rFonts w:ascii="Courier New" w:hAnsi="Courier New" w:cs="Courier New"/>
+        </w:rPr>
+        <w:t>"() RETURNS SETOF "Order_</w:t>
+      </w:r>
+      <w:r>
+        <w:rPr>
+          <w:rFonts w:ascii="Courier New" w:hAnsi="Courier New" w:cs="Courier New"/>
+        </w:rPr>
+        <w:t>Table</w:t>
+      </w:r>
+      <w:r>
+        <w:rPr>
+          <w:rFonts w:ascii="Courier New" w:hAnsi="Courier New" w:cs="Courier New"/>
+        </w:rPr>
+        <w:t>" AS 'SELECT * FROM "Order_</w:t>
+      </w:r>
+      <w:r>
+        <w:rPr>
+          <w:rFonts w:ascii="Courier New" w:hAnsi="Courier New" w:cs="Courier New"/>
+        </w:rPr>
+        <w:t>Table</w:t>
+      </w:r>
+      <w:r>
+        <w:rPr>
+          <w:rFonts w:ascii="Courier New" w:hAnsi="Courier New" w:cs="Courier New"/>
+        </w:rPr>
+        <w:t>";' LANGUAGE 'sql';</w:t>
+      </w:r>
+    </w:p>
+    <w:p>
+      <w:pPr>
+        <w:pStyle w:val="Body"/>
+        <w:rPr>
+          <w:rFonts w:ascii="Courier New" w:hAnsi="Courier New" w:cs="Courier New"/>
+        </w:rPr>
+      </w:pPr>
+    </w:p>
+    <w:p>
+      <w:pPr>
+        <w:pStyle w:val="Body"/>
+        <w:rPr>
+          <w:rFonts w:ascii="Courier New" w:hAnsi="Courier New" w:cs="Courier New"/>
+        </w:rPr>
+      </w:pPr>
+      <w:r>
+        <w:rPr>
+          <w:rFonts w:ascii="Courier New" w:hAnsi="Courier New" w:cs="Courier New"/>
+        </w:rPr>
+        <w:t>CREATE FUNCTION "</w:t>
+      </w:r>
+      <w:r>
+        <w:rPr>
+          <w:rFonts w:ascii="Courier New" w:hAnsi="Courier New" w:cs="Courier New"/>
+          <w:b/>
+          <w:bCs/>
+          <w:color w:val="FF0000"/>
+        </w:rPr>
+        <w:t>spOrder_</w:t>
+      </w:r>
+      <w:r>
+        <w:rPr>
+          <w:rFonts w:ascii="Courier New" w:hAnsi="Courier New" w:cs="Courier New"/>
+          <w:b/>
+          <w:bCs/>
+          <w:color w:val="FF0000"/>
+        </w:rPr>
+        <w:t>Table</w:t>
+      </w:r>
+      <w:r>
+        <w:rPr>
+          <w:rFonts w:ascii="Courier New" w:hAnsi="Courier New" w:cs="Courier New"/>
+          <w:b/>
+          <w:bCs/>
+          <w:color w:val="FF0000"/>
+        </w:rPr>
+        <w:t>_GetById</w:t>
+      </w:r>
+      <w:r>
+        <w:rPr>
+          <w:rFonts w:ascii="Courier New" w:hAnsi="Courier New" w:cs="Courier New"/>
+        </w:rPr>
+        <w:t xml:space="preserve">"(order_id int, </w:t>
+      </w:r>
+      <w:r>
+        <w:rPr>
+          <w:rFonts w:ascii="Courier New" w:hAnsi="Courier New" w:cs="Courier New"/>
+        </w:rPr>
+        <w:t>tableno</w:t>
+      </w:r>
+      <w:r>
+        <w:rPr>
+          <w:rFonts w:ascii="Courier New" w:hAnsi="Courier New" w:cs="Courier New"/>
+        </w:rPr>
+        <w:t xml:space="preserve"> int) RETURNS "Order_</w:t>
+      </w:r>
+      <w:r>
+        <w:rPr>
+          <w:rFonts w:ascii="Courier New" w:hAnsi="Courier New" w:cs="Courier New"/>
+        </w:rPr>
+        <w:t>Tabble</w:t>
+      </w:r>
+      <w:r>
+        <w:rPr>
+          <w:rFonts w:ascii="Courier New" w:hAnsi="Courier New" w:cs="Courier New"/>
+        </w:rPr>
+        <w:t>" AS 'SELECT * FROM "Order_</w:t>
+      </w:r>
+      <w:r>
+        <w:rPr>
+          <w:rFonts w:ascii="Courier New" w:hAnsi="Courier New" w:cs="Courier New"/>
+        </w:rPr>
+        <w:t>Table</w:t>
+      </w:r>
+      <w:r>
+        <w:rPr>
+          <w:rFonts w:ascii="Courier New" w:hAnsi="Courier New" w:cs="Courier New"/>
+        </w:rPr>
+        <w:t xml:space="preserve">" WHERE order_id="Order_ID" AND </w:t>
+      </w:r>
+      <w:r>
+        <w:rPr>
+          <w:rFonts w:ascii="Courier New" w:hAnsi="Courier New" w:cs="Courier New"/>
+        </w:rPr>
+        <w:t>tableno</w:t>
+      </w:r>
+      <w:r>
+        <w:rPr>
+          <w:rFonts w:ascii="Courier New" w:hAnsi="Courier New" w:cs="Courier New"/>
+        </w:rPr>
+        <w:t>="</w:t>
+      </w:r>
+      <w:r>
+        <w:rPr>
+          <w:rFonts w:ascii="Courier New" w:hAnsi="Courier New" w:cs="Courier New"/>
+        </w:rPr>
+        <w:t>TableNo</w:t>
+      </w:r>
+      <w:r>
+        <w:rPr>
+          <w:rFonts w:ascii="Courier New" w:hAnsi="Courier New" w:cs="Courier New"/>
+        </w:rPr>
+        <w:t>";' LANGUAGE 'sql';</w:t>
+      </w:r>
+    </w:p>
+    <w:p>
+      <w:pPr>
+        <w:pStyle w:val="Body"/>
+        <w:rPr>
+          <w:rFonts w:ascii="Courier New" w:hAnsi="Courier New" w:cs="Courier New"/>
+        </w:rPr>
+      </w:pPr>
+    </w:p>
+    <w:p>
+      <w:pPr>
+        <w:pStyle w:val="Body"/>
+        <w:rPr>
+          <w:rFonts w:ascii="Courier New" w:hAnsi="Courier New" w:cs="Courier New"/>
+        </w:rPr>
+      </w:pPr>
+      <w:r>
+        <w:rPr>
+          <w:rFonts w:ascii="Courier New" w:hAnsi="Courier New" w:cs="Courier New"/>
+        </w:rPr>
+        <w:t>CREATE FUNCTION "</w:t>
+      </w:r>
+      <w:r>
+        <w:rPr>
+          <w:rFonts w:ascii="Courier New" w:hAnsi="Courier New" w:cs="Courier New"/>
+          <w:b/>
+          <w:bCs/>
+          <w:color w:val="FF0000"/>
+        </w:rPr>
+        <w:t>spOrder_</w:t>
+      </w:r>
+      <w:r>
+        <w:rPr>
+          <w:rFonts w:ascii="Courier New" w:hAnsi="Courier New" w:cs="Courier New"/>
+          <w:b/>
+          <w:bCs/>
+          <w:color w:val="FF0000"/>
+        </w:rPr>
+        <w:t>Table</w:t>
+      </w:r>
+      <w:r>
+        <w:rPr>
+          <w:rFonts w:ascii="Courier New" w:hAnsi="Courier New" w:cs="Courier New"/>
+          <w:b/>
+          <w:bCs/>
+          <w:color w:val="FF0000"/>
+        </w:rPr>
+        <w:t>_InsertValue</w:t>
+      </w:r>
+      <w:r>
+        <w:rPr>
+          <w:rFonts w:ascii="Courier New" w:hAnsi="Courier New" w:cs="Courier New"/>
+        </w:rPr>
+        <w:t xml:space="preserve">"(order_id int, </w:t>
+      </w:r>
+      <w:r>
+        <w:rPr>
+          <w:rFonts w:ascii="Courier New" w:hAnsi="Courier New" w:cs="Courier New"/>
+        </w:rPr>
+        <w:t>tableno</w:t>
+      </w:r>
+      <w:r>
+        <w:rPr>
+          <w:rFonts w:ascii="Courier New" w:hAnsi="Courier New" w:cs="Courier New"/>
+        </w:rPr>
+        <w:t xml:space="preserve"> int) RETURNS void AS 'INSERT INTO "Order_</w:t>
+      </w:r>
+      <w:r>
+        <w:rPr>
+          <w:rFonts w:ascii="Courier New" w:hAnsi="Courier New" w:cs="Courier New"/>
+        </w:rPr>
+        <w:t>Tale</w:t>
+      </w:r>
+      <w:r>
+        <w:rPr>
+          <w:rFonts w:ascii="Courier New" w:hAnsi="Courier New" w:cs="Courier New"/>
+        </w:rPr>
+        <w:t>"("Order_ID", "</w:t>
+      </w:r>
+      <w:r>
+        <w:rPr>
+          <w:rFonts w:ascii="Courier New" w:hAnsi="Courier New" w:cs="Courier New"/>
+        </w:rPr>
+        <w:t>TableNo</w:t>
+      </w:r>
+      <w:r>
+        <w:rPr>
+          <w:rFonts w:ascii="Courier New" w:hAnsi="Courier New" w:cs="Courier New"/>
+        </w:rPr>
+        <w:t xml:space="preserve">") VALUES (order_id, </w:t>
+      </w:r>
+      <w:r>
+        <w:rPr>
+          <w:rFonts w:ascii="Courier New" w:hAnsi="Courier New" w:cs="Courier New"/>
+        </w:rPr>
+        <w:t>tableno</w:t>
+      </w:r>
+      <w:r>
+        <w:rPr>
+          <w:rFonts w:ascii="Courier New" w:hAnsi="Courier New" w:cs="Courier New"/>
+        </w:rPr>
+        <w:t>);' LANGUAGE 'sql';</w:t>
+      </w:r>
+    </w:p>
+    <w:p>
+      <w:pPr>
+        <w:pStyle w:val="Body"/>
+        <w:rPr>
+          <w:rFonts w:ascii="Courier New" w:hAnsi="Courier New" w:cs="Courier New"/>
+        </w:rPr>
+      </w:pPr>
+    </w:p>
+    <w:p>
+      <w:pPr>
+        <w:pStyle w:val="Body"/>
+        <w:rPr>
+          <w:rFonts w:ascii="Courier New" w:hAnsi="Courier New" w:cs="Courier New"/>
+        </w:rPr>
+      </w:pPr>
+      <w:r>
+        <w:rPr>
+          <w:rFonts w:ascii="Courier New" w:hAnsi="Courier New" w:cs="Courier New"/>
+        </w:rPr>
+        <w:t>CREATE FUNCTION "</w:t>
+      </w:r>
+      <w:r>
+        <w:rPr>
+          <w:rFonts w:ascii="Courier New" w:hAnsi="Courier New" w:cs="Courier New"/>
+          <w:b/>
+          <w:bCs/>
+          <w:color w:val="FF0000"/>
+        </w:rPr>
+        <w:t>spOrder_</w:t>
+      </w:r>
+      <w:r>
+        <w:rPr>
+          <w:rFonts w:ascii="Courier New" w:hAnsi="Courier New" w:cs="Courier New"/>
+          <w:b/>
+          <w:bCs/>
+          <w:color w:val="FF0000"/>
+        </w:rPr>
+        <w:t>Table</w:t>
+      </w:r>
+      <w:r>
+        <w:rPr>
+          <w:rFonts w:ascii="Courier New" w:hAnsi="Courier New" w:cs="Courier New"/>
+          <w:b/>
+          <w:bCs/>
+          <w:color w:val="FF0000"/>
+        </w:rPr>
+        <w:t>_DeleteById</w:t>
+      </w:r>
+      <w:r>
+        <w:rPr>
+          <w:rFonts w:ascii="Courier New" w:hAnsi="Courier New" w:cs="Courier New"/>
+        </w:rPr>
+        <w:t xml:space="preserve">"(order_id int, </w:t>
+      </w:r>
+      <w:r>
+        <w:rPr>
+          <w:rFonts w:ascii="Courier New" w:hAnsi="Courier New" w:cs="Courier New"/>
+        </w:rPr>
+        <w:t xml:space="preserve">tableno </w:t>
+      </w:r>
+      <w:r>
+        <w:rPr>
+          <w:rFonts w:ascii="Courier New" w:hAnsi="Courier New" w:cs="Courier New"/>
+        </w:rPr>
+        <w:t>int) RETURNS void AS 'DELETE FROM "Order_</w:t>
+      </w:r>
+      <w:r>
+        <w:rPr>
+          <w:rFonts w:ascii="Courier New" w:hAnsi="Courier New" w:cs="Courier New"/>
+        </w:rPr>
+        <w:t>Table</w:t>
+      </w:r>
+      <w:r>
+        <w:rPr>
+          <w:rFonts w:ascii="Courier New" w:hAnsi="Courier New" w:cs="Courier New"/>
+        </w:rPr>
+        <w:t xml:space="preserve">" WHERE order_id="Order_ID" AND </w:t>
+      </w:r>
+      <w:r>
+        <w:rPr>
+          <w:rFonts w:ascii="Courier New" w:hAnsi="Courier New" w:cs="Courier New"/>
+        </w:rPr>
+        <w:t>tableno</w:t>
+      </w:r>
+      <w:r>
+        <w:rPr>
+          <w:rFonts w:ascii="Courier New" w:hAnsi="Courier New" w:cs="Courier New"/>
+        </w:rPr>
+        <w:t>="</w:t>
+      </w:r>
+      <w:r>
+        <w:rPr>
+          <w:rFonts w:ascii="Courier New" w:hAnsi="Courier New" w:cs="Courier New"/>
+        </w:rPr>
+        <w:t>TableNo</w:t>
+      </w:r>
+      <w:r>
+        <w:rPr>
+          <w:rFonts w:ascii="Courier New" w:hAnsi="Courier New" w:cs="Courier New"/>
+        </w:rPr>
+        <w:t>";' LANGUAGE 'sql';</w:t>
+      </w:r>
+    </w:p>
+    <w:p>
+      <w:pPr>
+        <w:pStyle w:val="Body"/>
+        <w:rPr>
+          <w:rFonts w:ascii="Courier New" w:hAnsi="Courier New" w:cs="Courier New"/>
+        </w:rPr>
+      </w:pPr>
+    </w:p>
+    <w:p>
+      <w:pPr>
+        <w:pStyle w:val="Body"/>
+      </w:pPr>
+      <w:r>
+        <w:rPr>
+          <w:rFonts w:ascii="Courier New" w:hAnsi="Courier New" w:cs="Courier New"/>
+        </w:rPr>
+        <w:t>CREATE FUNCTION "</w:t>
+      </w:r>
+      <w:r>
+        <w:rPr>
+          <w:rFonts w:ascii="Courier New" w:hAnsi="Courier New" w:cs="Courier New"/>
+          <w:b/>
+          <w:bCs/>
+          <w:color w:val="FF0000"/>
+        </w:rPr>
+        <w:t>spOrder_</w:t>
+      </w:r>
+      <w:r>
+        <w:rPr>
+          <w:rFonts w:ascii="Courier New" w:hAnsi="Courier New" w:cs="Courier New"/>
+          <w:b/>
+          <w:bCs/>
+          <w:color w:val="FF0000"/>
+        </w:rPr>
+        <w:t>Table</w:t>
+      </w:r>
+      <w:r>
+        <w:rPr>
+          <w:rFonts w:ascii="Courier New" w:hAnsi="Courier New" w:cs="Courier New"/>
+          <w:b/>
+          <w:bCs/>
+          <w:color w:val="FF0000"/>
+        </w:rPr>
+        <w:t>_</w:t>
+      </w:r>
+      <w:r>
+        <w:rPr>
+          <w:rFonts w:ascii="Courier New" w:hAnsi="Courier New" w:cs="Courier New"/>
+          <w:b/>
+          <w:bCs/>
+          <w:color w:val="FF0000"/>
+        </w:rPr>
+        <w:t>OrderExists</w:t>
+      </w:r>
+      <w:r>
+        <w:rPr>
+          <w:rFonts w:ascii="Courier New" w:hAnsi="Courier New" w:cs="Courier New"/>
+        </w:rPr>
+        <w:t>"(in order_id int, out num_dishes bigint) RETURNS bigint AS 'SELECT COUNT(*) FROM "Order_Dish" WHERE order_id="Order_ID"' LANGUAGE 'sql';</w:t>
+      </w:r>
+    </w:p>
+    <w:p>
+      <w:pPr>
+        <w:pStyle w:val="Body"/>
+      </w:pPr>
+    </w:p>
+    <w:p>
+      <w:pPr>
+        <w:pStyle w:val="Body"/>
+      </w:pPr>
+    </w:p>
+    <w:p>
+      <w:pPr>
+        <w:pStyle w:val="Body"/>
+      </w:pPr>
+    </w:p>
+    <w:p>
+      <w:pPr>
+        <w:pStyle w:val="Body"/>
+      </w:pPr>
+    </w:p>
+    <w:p>
+      <w:pPr>
+        <w:pStyle w:val="Body"/>
+      </w:pPr>
+    </w:p>
+    <w:p>
+      <w:pPr>
+        <w:pStyle w:val="Body"/>
+      </w:pPr>
+    </w:p>
+    <w:p>
+      <w:pPr>
+        <w:pStyle w:val="Body"/>
+      </w:pPr>
     </w:p>
     <w:p>
       <w:pPr>

</xml_diff>